<commit_message>
Prioritást beállító képernyő, becslési modellek összevetése, dokumentációk kiegészítése
</commit_message>
<xml_diff>
--- a/documents/MLNET bemutatása.docx
+++ b/documents/MLNET bemutatása.docx
@@ -1092,15 +1092,373 @@
       <w:pPr>
         <w:keepNext/>
         <w:jc w:val="both"/>
-        <w:rPr>
-          <w:color w:val="FF0000"/>
-        </w:rPr>
-      </w:pPr>
-      <w:r>
-        <w:rPr>
-          <w:color w:val="FF0000"/>
-        </w:rPr>
-        <w:t>IDE SAJÁT KÓD</w:t>
+      </w:pPr>
+      <w:r>
+        <w:t>Az alábbi</w:t>
+      </w:r>
+      <w:r>
+        <w:t xml:space="preserve"> kódrészlet az adatok átalakítására mutat egy példát:</w:t>
+      </w:r>
+    </w:p>
+    <w:p>
+      <w:pPr>
+        <w:autoSpaceDE w:val="0"/>
+        <w:autoSpaceDN w:val="0"/>
+        <w:adjustRightInd w:val="0"/>
+        <w:spacing w:after="0" w:line="240" w:lineRule="auto"/>
+        <w:rPr>
+          <w:rFonts w:ascii="Cascadia Mono" w:hAnsi="Cascadia Mono" w:cs="Cascadia Mono"/>
+          <w:color w:val="000000"/>
+          <w:sz w:val="19"/>
+          <w:szCs w:val="19"/>
+          <w:lang w:val="hu-HU" w:eastAsia="hu-HU"/>
+        </w:rPr>
+      </w:pPr>
+      <w:proofErr w:type="gramStart"/>
+      <w:r>
+        <w:rPr>
+          <w:rFonts w:ascii="Cascadia Mono" w:hAnsi="Cascadia Mono" w:cs="Cascadia Mono"/>
+          <w:color w:val="0000FF"/>
+          <w:sz w:val="19"/>
+          <w:szCs w:val="19"/>
+          <w:lang w:val="hu-HU" w:eastAsia="hu-HU"/>
+        </w:rPr>
+        <w:t>var</w:t>
+      </w:r>
+      <w:proofErr w:type="gramEnd"/>
+      <w:r>
+        <w:rPr>
+          <w:rFonts w:ascii="Cascadia Mono" w:hAnsi="Cascadia Mono" w:cs="Cascadia Mono"/>
+          <w:color w:val="000000"/>
+          <w:sz w:val="19"/>
+          <w:szCs w:val="19"/>
+          <w:lang w:val="hu-HU" w:eastAsia="hu-HU"/>
+        </w:rPr>
+        <w:t xml:space="preserve"> dataProcessPipeline = mlContext.Transforms.Conversion.ConvertType(nameof(Tmdb.TmdbScore), nameof(Tmdb.TmdbScore), DataKind.Single)</w:t>
+      </w:r>
+    </w:p>
+    <w:p>
+      <w:pPr>
+        <w:autoSpaceDE w:val="0"/>
+        <w:autoSpaceDN w:val="0"/>
+        <w:adjustRightInd w:val="0"/>
+        <w:spacing w:after="0" w:line="240" w:lineRule="auto"/>
+        <w:rPr>
+          <w:rFonts w:ascii="Cascadia Mono" w:hAnsi="Cascadia Mono" w:cs="Cascadia Mono"/>
+          <w:color w:val="000000"/>
+          <w:sz w:val="19"/>
+          <w:szCs w:val="19"/>
+          <w:lang w:val="hu-HU" w:eastAsia="hu-HU"/>
+        </w:rPr>
+      </w:pPr>
+      <w:r>
+        <w:rPr>
+          <w:rFonts w:ascii="Cascadia Mono" w:hAnsi="Cascadia Mono" w:cs="Cascadia Mono"/>
+          <w:color w:val="000000"/>
+          <w:sz w:val="19"/>
+          <w:szCs w:val="19"/>
+          <w:lang w:val="hu-HU" w:eastAsia="hu-HU"/>
+        </w:rPr>
+        <w:t xml:space="preserve">                .</w:t>
+      </w:r>
+      <w:proofErr w:type="gramStart"/>
+      <w:r>
+        <w:rPr>
+          <w:rFonts w:ascii="Cascadia Mono" w:hAnsi="Cascadia Mono" w:cs="Cascadia Mono"/>
+          <w:color w:val="000000"/>
+          <w:sz w:val="19"/>
+          <w:szCs w:val="19"/>
+          <w:lang w:val="hu-HU" w:eastAsia="hu-HU"/>
+        </w:rPr>
+        <w:t>Append(</w:t>
+      </w:r>
+      <w:proofErr w:type="gramEnd"/>
+      <w:r>
+        <w:rPr>
+          <w:rFonts w:ascii="Cascadia Mono" w:hAnsi="Cascadia Mono" w:cs="Cascadia Mono"/>
+          <w:color w:val="000000"/>
+          <w:sz w:val="19"/>
+          <w:szCs w:val="19"/>
+          <w:lang w:val="hu-HU" w:eastAsia="hu-HU"/>
+        </w:rPr>
+        <w:t>mlContext.Transforms.Conversion.ConvertType(</w:t>
+      </w:r>
+      <w:r>
+        <w:rPr>
+          <w:rFonts w:ascii="Cascadia Mono" w:hAnsi="Cascadia Mono" w:cs="Cascadia Mono"/>
+          <w:color w:val="A31515"/>
+          <w:sz w:val="19"/>
+          <w:szCs w:val="19"/>
+          <w:lang w:val="hu-HU" w:eastAsia="hu-HU"/>
+        </w:rPr>
+        <w:t>"KeywordFloat"</w:t>
+      </w:r>
+      <w:r>
+        <w:rPr>
+          <w:rFonts w:ascii="Cascadia Mono" w:hAnsi="Cascadia Mono" w:cs="Cascadia Mono"/>
+          <w:color w:val="000000"/>
+          <w:sz w:val="19"/>
+          <w:szCs w:val="19"/>
+          <w:lang w:val="hu-HU" w:eastAsia="hu-HU"/>
+        </w:rPr>
+        <w:t>, nameof(Tmdb.Keyword), DataKind.Single))</w:t>
+      </w:r>
+    </w:p>
+    <w:p>
+      <w:pPr>
+        <w:autoSpaceDE w:val="0"/>
+        <w:autoSpaceDN w:val="0"/>
+        <w:adjustRightInd w:val="0"/>
+        <w:spacing w:after="0" w:line="240" w:lineRule="auto"/>
+        <w:rPr>
+          <w:rFonts w:ascii="Cascadia Mono" w:hAnsi="Cascadia Mono" w:cs="Cascadia Mono"/>
+          <w:color w:val="000000"/>
+          <w:sz w:val="19"/>
+          <w:szCs w:val="19"/>
+          <w:lang w:val="hu-HU" w:eastAsia="hu-HU"/>
+        </w:rPr>
+      </w:pPr>
+      <w:r>
+        <w:rPr>
+          <w:rFonts w:ascii="Cascadia Mono" w:hAnsi="Cascadia Mono" w:cs="Cascadia Mono"/>
+          <w:color w:val="000000"/>
+          <w:sz w:val="19"/>
+          <w:szCs w:val="19"/>
+          <w:lang w:val="hu-HU" w:eastAsia="hu-HU"/>
+        </w:rPr>
+        <w:t xml:space="preserve">                .</w:t>
+      </w:r>
+      <w:proofErr w:type="gramStart"/>
+      <w:r>
+        <w:rPr>
+          <w:rFonts w:ascii="Cascadia Mono" w:hAnsi="Cascadia Mono" w:cs="Cascadia Mono"/>
+          <w:color w:val="000000"/>
+          <w:sz w:val="19"/>
+          <w:szCs w:val="19"/>
+          <w:lang w:val="hu-HU" w:eastAsia="hu-HU"/>
+        </w:rPr>
+        <w:t>Append(</w:t>
+      </w:r>
+      <w:proofErr w:type="gramEnd"/>
+      <w:r>
+        <w:rPr>
+          <w:rFonts w:ascii="Cascadia Mono" w:hAnsi="Cascadia Mono" w:cs="Cascadia Mono"/>
+          <w:color w:val="000000"/>
+          <w:sz w:val="19"/>
+          <w:szCs w:val="19"/>
+          <w:lang w:val="hu-HU" w:eastAsia="hu-HU"/>
+        </w:rPr>
+        <w:t>mlContext.Transforms.Conversion.ConvertType(</w:t>
+      </w:r>
+      <w:r>
+        <w:rPr>
+          <w:rFonts w:ascii="Cascadia Mono" w:hAnsi="Cascadia Mono" w:cs="Cascadia Mono"/>
+          <w:color w:val="A31515"/>
+          <w:sz w:val="19"/>
+          <w:szCs w:val="19"/>
+          <w:lang w:val="hu-HU" w:eastAsia="hu-HU"/>
+        </w:rPr>
+        <w:t>"GenreFloat"</w:t>
+      </w:r>
+      <w:r>
+        <w:rPr>
+          <w:rFonts w:ascii="Cascadia Mono" w:hAnsi="Cascadia Mono" w:cs="Cascadia Mono"/>
+          <w:color w:val="000000"/>
+          <w:sz w:val="19"/>
+          <w:szCs w:val="19"/>
+          <w:lang w:val="hu-HU" w:eastAsia="hu-HU"/>
+        </w:rPr>
+        <w:t>, nameof(Tmdb.Genre), DataKind.Single))</w:t>
+      </w:r>
+    </w:p>
+    <w:p>
+      <w:pPr>
+        <w:autoSpaceDE w:val="0"/>
+        <w:autoSpaceDN w:val="0"/>
+        <w:adjustRightInd w:val="0"/>
+        <w:spacing w:after="0" w:line="240" w:lineRule="auto"/>
+        <w:rPr>
+          <w:rFonts w:ascii="Cascadia Mono" w:hAnsi="Cascadia Mono" w:cs="Cascadia Mono"/>
+          <w:color w:val="000000"/>
+          <w:sz w:val="19"/>
+          <w:szCs w:val="19"/>
+          <w:lang w:val="hu-HU" w:eastAsia="hu-HU"/>
+        </w:rPr>
+      </w:pPr>
+      <w:r>
+        <w:rPr>
+          <w:rFonts w:ascii="Cascadia Mono" w:hAnsi="Cascadia Mono" w:cs="Cascadia Mono"/>
+          <w:color w:val="000000"/>
+          <w:sz w:val="19"/>
+          <w:szCs w:val="19"/>
+          <w:lang w:val="hu-HU" w:eastAsia="hu-HU"/>
+        </w:rPr>
+        <w:t xml:space="preserve">                .</w:t>
+      </w:r>
+      <w:proofErr w:type="gramStart"/>
+      <w:r>
+        <w:rPr>
+          <w:rFonts w:ascii="Cascadia Mono" w:hAnsi="Cascadia Mono" w:cs="Cascadia Mono"/>
+          <w:color w:val="000000"/>
+          <w:sz w:val="19"/>
+          <w:szCs w:val="19"/>
+          <w:lang w:val="hu-HU" w:eastAsia="hu-HU"/>
+        </w:rPr>
+        <w:t>Append(</w:t>
+      </w:r>
+      <w:proofErr w:type="gramEnd"/>
+      <w:r>
+        <w:rPr>
+          <w:rFonts w:ascii="Cascadia Mono" w:hAnsi="Cascadia Mono" w:cs="Cascadia Mono"/>
+          <w:color w:val="000000"/>
+          <w:sz w:val="19"/>
+          <w:szCs w:val="19"/>
+          <w:lang w:val="hu-HU" w:eastAsia="hu-HU"/>
+        </w:rPr>
+        <w:t>mlContext.Transforms.Concatenate(</w:t>
+      </w:r>
+      <w:r>
+        <w:rPr>
+          <w:rFonts w:ascii="Cascadia Mono" w:hAnsi="Cascadia Mono" w:cs="Cascadia Mono"/>
+          <w:color w:val="A31515"/>
+          <w:sz w:val="19"/>
+          <w:szCs w:val="19"/>
+          <w:lang w:val="hu-HU" w:eastAsia="hu-HU"/>
+        </w:rPr>
+        <w:t>"Features"</w:t>
+      </w:r>
+      <w:r>
+        <w:rPr>
+          <w:rFonts w:ascii="Cascadia Mono" w:hAnsi="Cascadia Mono" w:cs="Cascadia Mono"/>
+          <w:color w:val="000000"/>
+          <w:sz w:val="19"/>
+          <w:szCs w:val="19"/>
+          <w:lang w:val="hu-HU" w:eastAsia="hu-HU"/>
+        </w:rPr>
+        <w:t xml:space="preserve">, </w:t>
+      </w:r>
+      <w:r>
+        <w:rPr>
+          <w:rFonts w:ascii="Cascadia Mono" w:hAnsi="Cascadia Mono" w:cs="Cascadia Mono"/>
+          <w:color w:val="A31515"/>
+          <w:sz w:val="19"/>
+          <w:szCs w:val="19"/>
+          <w:lang w:val="hu-HU" w:eastAsia="hu-HU"/>
+        </w:rPr>
+        <w:t>"KeywordFloat"</w:t>
+      </w:r>
+      <w:r>
+        <w:rPr>
+          <w:rFonts w:ascii="Cascadia Mono" w:hAnsi="Cascadia Mono" w:cs="Cascadia Mono"/>
+          <w:color w:val="000000"/>
+          <w:sz w:val="19"/>
+          <w:szCs w:val="19"/>
+          <w:lang w:val="hu-HU" w:eastAsia="hu-HU"/>
+        </w:rPr>
+        <w:t xml:space="preserve">, </w:t>
+      </w:r>
+      <w:r>
+        <w:rPr>
+          <w:rFonts w:ascii="Cascadia Mono" w:hAnsi="Cascadia Mono" w:cs="Cascadia Mono"/>
+          <w:color w:val="A31515"/>
+          <w:sz w:val="19"/>
+          <w:szCs w:val="19"/>
+          <w:lang w:val="hu-HU" w:eastAsia="hu-HU"/>
+        </w:rPr>
+        <w:t>"GenreFloat"</w:t>
+      </w:r>
+      <w:r>
+        <w:rPr>
+          <w:rFonts w:ascii="Cascadia Mono" w:hAnsi="Cascadia Mono" w:cs="Cascadia Mono"/>
+          <w:color w:val="000000"/>
+          <w:sz w:val="19"/>
+          <w:szCs w:val="19"/>
+          <w:lang w:val="hu-HU" w:eastAsia="hu-HU"/>
+        </w:rPr>
+        <w:t>))</w:t>
+      </w:r>
+    </w:p>
+    <w:p>
+      <w:pPr>
+        <w:jc w:val="both"/>
+        <w:rPr>
+          <w:rFonts w:ascii="Cascadia Mono" w:hAnsi="Cascadia Mono" w:cs="Cascadia Mono"/>
+          <w:color w:val="000000"/>
+          <w:sz w:val="19"/>
+          <w:szCs w:val="19"/>
+          <w:lang w:val="hu-HU" w:eastAsia="hu-HU"/>
+        </w:rPr>
+      </w:pPr>
+      <w:r>
+        <w:rPr>
+          <w:rFonts w:ascii="Cascadia Mono" w:hAnsi="Cascadia Mono" w:cs="Cascadia Mono"/>
+          <w:color w:val="000000"/>
+          <w:sz w:val="19"/>
+          <w:szCs w:val="19"/>
+          <w:lang w:val="hu-HU" w:eastAsia="hu-HU"/>
+        </w:rPr>
+        <w:t xml:space="preserve">                .</w:t>
+      </w:r>
+      <w:proofErr w:type="gramStart"/>
+      <w:r>
+        <w:rPr>
+          <w:rFonts w:ascii="Cascadia Mono" w:hAnsi="Cascadia Mono" w:cs="Cascadia Mono"/>
+          <w:color w:val="000000"/>
+          <w:sz w:val="19"/>
+          <w:szCs w:val="19"/>
+          <w:lang w:val="hu-HU" w:eastAsia="hu-HU"/>
+        </w:rPr>
+        <w:t>AppendCacheCheckpoint(</w:t>
+      </w:r>
+      <w:proofErr w:type="gramEnd"/>
+      <w:r>
+        <w:rPr>
+          <w:rFonts w:ascii="Cascadia Mono" w:hAnsi="Cascadia Mono" w:cs="Cascadia Mono"/>
+          <w:color w:val="000000"/>
+          <w:sz w:val="19"/>
+          <w:szCs w:val="19"/>
+          <w:lang w:val="hu-HU" w:eastAsia="hu-HU"/>
+        </w:rPr>
+        <w:t>mlContext);</w:t>
+      </w:r>
+    </w:p>
+    <w:p>
+      <w:pPr>
+        <w:keepNext/>
+        <w:jc w:val="both"/>
+      </w:pPr>
+      <w:r>
+        <w:lastRenderedPageBreak/>
+        <w:t xml:space="preserve">Ebben az esetben a becsléshez 2 bemeneti adattag kerül felhasználásra, a Keyword és a Genre, ezek alapján történik meg a TmdbScore becslése. Mivel ezeknek az adatoknak a típusa int, ezért átalakításra van szükség: </w:t>
+      </w:r>
+      <w:proofErr w:type="gramStart"/>
+      <w:r>
+        <w:t>a</w:t>
+      </w:r>
+      <w:proofErr w:type="gramEnd"/>
+      <w:r>
+        <w:t xml:space="preserve"> DataKind.Single segítségével az ML.NET által a becslésekhez támogatott lebegőpontos számokká lehet őket alakítani, így jönnek létre a KeywordFloat és a GenreFloat mezők. Ugyan a TmdbScore értékének előrejelzésére irányul a becslés, viszont az adatok betanításához ennek értékeire is szükség van, viszont itt átalakítani nem szükséges, hiszen </w:t>
+      </w:r>
+      <w:proofErr w:type="gramStart"/>
+      <w:r>
+        <w:t>magának  abemeneti</w:t>
+      </w:r>
+      <w:proofErr w:type="gramEnd"/>
+      <w:r>
+        <w:t xml:space="preserve"> adatnak alapból float a típusa.</w:t>
+      </w:r>
+    </w:p>
+    <w:p>
+      <w:pPr>
+        <w:keepNext/>
+        <w:spacing w:after="160"/>
+        <w:jc w:val="both"/>
+      </w:pPr>
+      <w:r>
+        <w:t xml:space="preserve">Az átalakított adatokkal létrejött új mezőket, a KeywordFloat-ot és a GenreFloat-ot végül egy mezőben, a Features-ben egyesítjük, ez fogja a bementi adatokat </w:t>
+      </w:r>
+      <w:r>
+        <w:t>jelenteni a modell tanításához</w:t>
       </w:r>
     </w:p>
     <w:p>
@@ -1108,10 +1466,9 @@
         <w:keepNext/>
         <w:numPr>
           <w:ilvl w:val="0"/>
-          <w:numId w:val="1"/>
+          <w:numId w:val="4"/>
         </w:numPr>
-        <w:spacing w:before="600"/>
-        <w:ind w:left="765" w:hanging="357"/>
+        <w:ind w:left="714" w:hanging="357"/>
         <w:jc w:val="both"/>
         <w:rPr>
           <w:sz w:val="32"/>
@@ -1244,7 +1601,6 @@
         <w:jc w:val="both"/>
       </w:pPr>
       <w:r>
-        <w:lastRenderedPageBreak/>
         <w:t>Döntési fa algoritmusok</w:t>
       </w:r>
       <w:r>
@@ -1395,6 +1751,7 @@
         <w:t xml:space="preserve"> cél </w:t>
       </w:r>
       <w:r>
+        <w:lastRenderedPageBreak/>
         <w:t>az</w:t>
       </w:r>
       <w:r>
@@ -1457,7 +1814,13 @@
         <w:t>Naiv Bayes</w:t>
       </w:r>
       <w:r>
-        <w:t>: Többosztályos osztályozók esetében érdemes használni ezen algoritmusokat abban az esetben, mikor a jellemzők függetlenek egymástól, illetve kis mennyiségű adat áll rendelkezésünkre a model betanításához.</w:t>
+        <w:t>: Többosztályos osztályozók esetében érdemes hasz</w:t>
+      </w:r>
+      <w:r>
+        <w:t>nálni ezen algoritmusokat abban</w:t>
+      </w:r>
+      <w:r>
+        <w:t>az esetben, mikor a jellemzők függetlenek egymástól, illetve kis mennyiségű adat áll rendelkezésünkre a model betanításához.</w:t>
       </w:r>
     </w:p>
     <w:p>
@@ -1519,12 +1882,6 @@
       <w:r>
         <w:t>Veszteségfüggvénnyel méri a modell hibáját, azaz azt, hogy mennyire tér el a modell által előrejelzett érték a ténylegesen megfigyelt értéktől.</w:t>
       </w:r>
-    </w:p>
-    <w:p>
-      <w:pPr>
-        <w:keepNext/>
-        <w:jc w:val="both"/>
-      </w:pPr>
     </w:p>
     <w:p>
       <w:pPr>
@@ -1554,7 +1911,6 @@
         <w:jc w:val="both"/>
       </w:pPr>
       <w:r>
-        <w:lastRenderedPageBreak/>
         <w:t>A fentiek közül bármelyik típusú algoritmusból is választunk, ténylegesen csak akkor kerül végrehajtásra, ha meghívjuk</w:t>
       </w:r>
       <w:r>
@@ -1742,7 +2098,7 @@
             <v:path o:extrusionok="f" gradientshapeok="t" o:connecttype="rect"/>
             <o:lock v:ext="edit" aspectratio="t"/>
           </v:shapetype>
-          <v:shape id="_x0000_i1025" type="#_x0000_t75" style="width:467.7pt;height:131.5pt">
+          <v:shape id="_x0000_i1025" type="#_x0000_t75" style="width:468pt;height:131.25pt">
             <v:imagedata r:id="rId6" o:title="modellképzés 2"/>
           </v:shape>
         </w:pict>
@@ -1766,6 +2122,7 @@
           <w:sz w:val="32"/>
           <w:szCs w:val="32"/>
         </w:rPr>
+        <w:lastRenderedPageBreak/>
         <w:t>Modell kiértékelése</w:t>
       </w:r>
     </w:p>
@@ -1900,7 +2257,6 @@
         <w:t xml:space="preserve">Tehát az osztályok pontosságait egyenként kiszámítjuk, majd magát a makro-pontosságot ezeknek a kiszámolt pontosságoknak az átlagaként kapjuk meg. </w:t>
       </w:r>
       <w:r>
-        <w:lastRenderedPageBreak/>
         <w:t>Ezáltal</w:t>
       </w:r>
       <w:r>
@@ -1988,6 +2344,7 @@
         <w:jc w:val="both"/>
       </w:pPr>
       <w:r>
+        <w:lastRenderedPageBreak/>
         <w:t xml:space="preserve">A Microsoft ML.NET keretrendszerhez kapcsolódó, a modell kiértékeléséről szóló dokumentációja szerint ha a felsorolt hatékonyságmérési módszerek közül csak egyet lehetne választani, akkor </w:t>
       </w:r>
       <w:r>
@@ -2173,30 +2530,76 @@
     </w:p>
     <w:p>
       <w:pPr>
-        <w:keepNext/>
+        <w:autoSpaceDE w:val="0"/>
+        <w:autoSpaceDN w:val="0"/>
+        <w:adjustRightInd w:val="0"/>
+        <w:spacing w:after="0" w:line="240" w:lineRule="auto"/>
         <w:ind w:left="408"/>
-        <w:jc w:val="both"/>
+        <w:rPr>
+          <w:rFonts w:ascii="Consolas" w:hAnsi="Consolas" w:cs="Cascadia Mono"/>
+          <w:color w:val="000000"/>
+          <w:sz w:val="24"/>
+          <w:szCs w:val="24"/>
+          <w:lang w:val="hu-HU" w:eastAsia="hu-HU"/>
+        </w:rPr>
+      </w:pPr>
+    </w:p>
+    <w:p>
+      <w:pPr>
+        <w:autoSpaceDE w:val="0"/>
+        <w:autoSpaceDN w:val="0"/>
+        <w:adjustRightInd w:val="0"/>
+        <w:spacing w:after="0" w:line="240" w:lineRule="auto"/>
+        <w:ind w:left="408"/>
+        <w:rPr>
+          <w:rFonts w:ascii="Consolas" w:hAnsi="Consolas" w:cs="Cascadia Mono"/>
+          <w:color w:val="000000"/>
+          <w:sz w:val="24"/>
+          <w:szCs w:val="24"/>
+          <w:lang w:val="hu-HU" w:eastAsia="hu-HU"/>
+        </w:rPr>
+      </w:pPr>
+      <w:r>
         <w:rPr>
           <w:u w:val="single"/>
         </w:rPr>
-      </w:pPr>
-      <w:bookmarkStart w:id="0" w:name="_GoBack"/>
-      <w:bookmarkEnd w:id="0"/>
-      <w:r>
-        <w:rPr>
-          <w:u w:val="single"/>
-        </w:rPr>
         <w:t>Regressziót használó osztályozók esetében az alábbi módszerek használhatóak a kiértékelésre:</w:t>
       </w:r>
     </w:p>
     <w:p>
       <w:pPr>
-        <w:keepNext/>
+        <w:autoSpaceDE w:val="0"/>
+        <w:autoSpaceDN w:val="0"/>
+        <w:adjustRightInd w:val="0"/>
+        <w:spacing w:after="0" w:line="240" w:lineRule="auto"/>
+        <w:ind w:left="408"/>
+        <w:rPr>
+          <w:rFonts w:ascii="Consolas" w:hAnsi="Consolas" w:cs="Cascadia Mono"/>
+          <w:color w:val="000000"/>
+          <w:sz w:val="24"/>
+          <w:szCs w:val="24"/>
+          <w:lang w:val="hu-HU" w:eastAsia="hu-HU"/>
+        </w:rPr>
+      </w:pPr>
+    </w:p>
+    <w:p>
+      <w:pPr>
         <w:numPr>
           <w:ilvl w:val="0"/>
-          <w:numId w:val="3"/>
+          <w:numId w:val="5"/>
         </w:numPr>
-        <w:jc w:val="both"/>
+        <w:autoSpaceDE w:val="0"/>
+        <w:autoSpaceDN w:val="0"/>
+        <w:adjustRightInd w:val="0"/>
+        <w:spacing w:after="160" w:line="240" w:lineRule="auto"/>
+        <w:ind w:left="1122" w:hanging="357"/>
+        <w:rPr>
+          <w:rFonts w:ascii="Consolas" w:hAnsi="Consolas" w:cs="Cascadia Mono"/>
+          <w:color w:val="000000"/>
+          <w:sz w:val="24"/>
+          <w:szCs w:val="24"/>
+          <w:lang w:val="hu-HU" w:eastAsia="hu-HU"/>
+        </w:rPr>
       </w:pPr>
       <w:r>
         <w:t>R-négyzet</w:t>
@@ -2222,12 +2625,22 @@
     </w:p>
     <w:p>
       <w:pPr>
-        <w:keepNext/>
         <w:numPr>
           <w:ilvl w:val="0"/>
-          <w:numId w:val="3"/>
+          <w:numId w:val="5"/>
         </w:numPr>
-        <w:jc w:val="both"/>
+        <w:autoSpaceDE w:val="0"/>
+        <w:autoSpaceDN w:val="0"/>
+        <w:adjustRightInd w:val="0"/>
+        <w:spacing w:after="160" w:line="240" w:lineRule="auto"/>
+        <w:ind w:left="1122" w:hanging="357"/>
+        <w:rPr>
+          <w:rFonts w:ascii="Consolas" w:hAnsi="Consolas" w:cs="Cascadia Mono"/>
+          <w:color w:val="000000"/>
+          <w:sz w:val="24"/>
+          <w:szCs w:val="24"/>
+          <w:lang w:val="hu-HU" w:eastAsia="hu-HU"/>
+        </w:rPr>
       </w:pPr>
       <w:r>
         <w:t>Abszolú</w:t>
@@ -2253,12 +2666,22 @@
     </w:p>
     <w:p>
       <w:pPr>
-        <w:keepNext/>
         <w:numPr>
           <w:ilvl w:val="0"/>
-          <w:numId w:val="3"/>
+          <w:numId w:val="5"/>
         </w:numPr>
-        <w:jc w:val="both"/>
+        <w:autoSpaceDE w:val="0"/>
+        <w:autoSpaceDN w:val="0"/>
+        <w:adjustRightInd w:val="0"/>
+        <w:spacing w:after="160" w:line="240" w:lineRule="auto"/>
+        <w:ind w:left="1122" w:hanging="357"/>
+        <w:rPr>
+          <w:rFonts w:ascii="Consolas" w:hAnsi="Consolas" w:cs="Cascadia Mono"/>
+          <w:color w:val="000000"/>
+          <w:sz w:val="24"/>
+          <w:szCs w:val="24"/>
+          <w:lang w:val="hu-HU" w:eastAsia="hu-HU"/>
+        </w:rPr>
       </w:pPr>
       <w:r>
         <w:t>N</w:t>
@@ -2267,21 +2690,26 @@
         <w:t>égyzetes eltérés</w:t>
       </w:r>
       <w:r>
-        <w:t xml:space="preserve">: A regressziós egyenes és a tesztadatok értékkészletének kapcsolatát vizsgálja úgy, hogy a pontok és az egyenes közötti távolságokat négyzetre emeli. A </w:t>
-      </w:r>
-      <w:r>
-        <w:lastRenderedPageBreak/>
-        <w:t>négyzetre emelés miatt a nagyobb távolságok nagyobb súlyt kapnak. A kapott érték minden esetben 0 vagy pozitív, viszont minél közelebb van a 0-hoz, annál jobban működik a modell.</w:t>
-      </w:r>
-    </w:p>
-    <w:p>
-      <w:pPr>
-        <w:keepNext/>
+        <w:t>: A regressziós egyenes és a tesztadatok értékkészletének kapcsolatát vizsgálja úgy, hogy a pontok és az egyenes közötti távolságokat négyzetre emeli. A négyzetre emelés miatt a nagyobb távolságok nagyobb súlyt kapnak. A kapott érték minden esetben 0 vagy pozitív, viszont minél közelebb van a 0-hoz, annál jobban működik a modell.</w:t>
+      </w:r>
+    </w:p>
+    <w:p>
+      <w:pPr>
         <w:numPr>
           <w:ilvl w:val="0"/>
-          <w:numId w:val="3"/>
+          <w:numId w:val="5"/>
         </w:numPr>
-        <w:jc w:val="both"/>
+        <w:autoSpaceDE w:val="0"/>
+        <w:autoSpaceDN w:val="0"/>
+        <w:adjustRightInd w:val="0"/>
+        <w:spacing w:after="0" w:line="240" w:lineRule="auto"/>
+        <w:rPr>
+          <w:rFonts w:ascii="Consolas" w:hAnsi="Consolas" w:cs="Cascadia Mono"/>
+          <w:color w:val="000000"/>
+          <w:sz w:val="24"/>
+          <w:szCs w:val="24"/>
+          <w:lang w:val="hu-HU" w:eastAsia="hu-HU"/>
+        </w:rPr>
       </w:pPr>
       <w:r>
         <w:t xml:space="preserve">RMS-veszteség: </w:t>
@@ -2290,13 +2718,7 @@
         <w:t xml:space="preserve">A négyzetes eltérés </w:t>
       </w:r>
       <w:r>
-        <w:t xml:space="preserve">négyzetgyöke, ezáltal </w:t>
-      </w:r>
-      <w:r>
-        <w:t>könnyebben értelmezhetővé teszi a hibamérést.</w:t>
-      </w:r>
-      <w:r>
-        <w:t xml:space="preserve"> Minél közelebb van a 0-hoz, annál pontosabb a vizsgált modell.</w:t>
+        <w:t>négyzetgyöke, ezáltal könnyebben értelmezhetővé teszi a hibamérést. Minél közelebb van a 0-hoz, annál pontosabb a vizsgált modell.</w:t>
       </w:r>
     </w:p>
     <w:p>
@@ -2317,7 +2739,69 @@
           <w:sz w:val="32"/>
           <w:szCs w:val="32"/>
         </w:rPr>
+        <w:lastRenderedPageBreak/>
         <w:t xml:space="preserve">A modell kimentése, használata </w:t>
+      </w:r>
+    </w:p>
+    <w:p>
+      <w:pPr>
+        <w:keepNext/>
+        <w:jc w:val="both"/>
+      </w:pPr>
+      <w:r>
+        <w:t>Az elkészített modellek kimentésére is lehetőséget kínál az ML.NET keretrendszer.</w:t>
+      </w:r>
+      <w:r>
+        <w:t xml:space="preserve"> </w:t>
+      </w:r>
+      <w:r>
+        <w:t xml:space="preserve">Alapesetben a program minden futáskor új modellt generál az adott, aktuális jellemzők alapján, ez a memóriában </w:t>
+      </w:r>
+      <w:r>
+        <w:t>kerül tárolásra addig</w:t>
+      </w:r>
+      <w:r>
+        <w:t xml:space="preserve"> a pontig,</w:t>
+      </w:r>
+      <w:r>
+        <w:t xml:space="preserve"> ameddig a program fut</w:t>
+      </w:r>
+      <w:r>
+        <w:t>. Ha a</w:t>
+      </w:r>
+      <w:r>
+        <w:t>z elkészített</w:t>
+      </w:r>
+      <w:r>
+        <w:t xml:space="preserve"> modellünket a későbbiekben is szeretnénk használni,</w:t>
+      </w:r>
+      <w:r>
+        <w:t xml:space="preserve"> </w:t>
+      </w:r>
+      <w:r>
+        <w:t xml:space="preserve">tesztelni, </w:t>
+      </w:r>
+      <w:r>
+        <w:t>esetleg más programokban felhasználni, akkor kimenthetjük azt egy .zip k</w:t>
+      </w:r>
+      <w:r>
+        <w:t>iterjesztésű tömörített fájlba.</w:t>
+      </w:r>
+    </w:p>
+    <w:p>
+      <w:pPr>
+        <w:keepNext/>
+        <w:ind w:left="408"/>
+        <w:jc w:val="both"/>
+      </w:pPr>
+      <w:r>
+        <w:t xml:space="preserve">A modell </w:t>
+      </w:r>
+      <w:r>
+        <w:t>mentéséhez</w:t>
+      </w:r>
+      <w:r>
+        <w:t xml:space="preserve"> a Microsoft ML.NET dokumentációja szerint 2 dologra van szükség:</w:t>
       </w:r>
     </w:p>
     <w:p>
@@ -2327,6 +2811,316 @@
           <w:ilvl w:val="0"/>
           <w:numId w:val="1"/>
         </w:numPr>
+        <w:spacing w:after="160"/>
+        <w:ind w:left="765" w:hanging="357"/>
+        <w:jc w:val="both"/>
+      </w:pPr>
+      <w:r>
+        <w:t>Az elkészített modell ITransformerére, tehát gyakorlatilag a program azon részére, ahol a modellt betanítottuk a tanító adatokkal</w:t>
+      </w:r>
+    </w:p>
+    <w:p>
+      <w:pPr>
+        <w:keepNext/>
+        <w:ind w:left="768"/>
+        <w:jc w:val="both"/>
+        <w:rPr>
+          <w:rFonts w:ascii="Cascadia Mono" w:hAnsi="Cascadia Mono" w:cs="Cascadia Mono"/>
+          <w:color w:val="000000"/>
+          <w:sz w:val="19"/>
+          <w:szCs w:val="19"/>
+          <w:lang w:val="hu-HU" w:eastAsia="hu-HU"/>
+        </w:rPr>
+      </w:pPr>
+      <w:proofErr w:type="gramStart"/>
+      <w:r>
+        <w:rPr>
+          <w:rFonts w:ascii="Cascadia Mono" w:hAnsi="Cascadia Mono" w:cs="Cascadia Mono"/>
+          <w:color w:val="0000FF"/>
+          <w:sz w:val="19"/>
+          <w:szCs w:val="19"/>
+          <w:lang w:val="hu-HU" w:eastAsia="hu-HU"/>
+        </w:rPr>
+        <w:t>var</w:t>
+      </w:r>
+      <w:proofErr w:type="gramEnd"/>
+      <w:r>
+        <w:rPr>
+          <w:rFonts w:ascii="Cascadia Mono" w:hAnsi="Cascadia Mono" w:cs="Cascadia Mono"/>
+          <w:color w:val="000000"/>
+          <w:sz w:val="19"/>
+          <w:szCs w:val="19"/>
+          <w:lang w:val="hu-HU" w:eastAsia="hu-HU"/>
+        </w:rPr>
+        <w:t xml:space="preserve"> model = trainingPipeline.Fit(data);</w:t>
+      </w:r>
+    </w:p>
+    <w:p>
+      <w:pPr>
+        <w:keepNext/>
+        <w:numPr>
+          <w:ilvl w:val="0"/>
+          <w:numId w:val="1"/>
+        </w:numPr>
+        <w:spacing w:after="160"/>
+        <w:ind w:left="765" w:hanging="357"/>
+        <w:jc w:val="both"/>
+      </w:pPr>
+      <w:r>
+        <w:t>Az ITransformer várható bemenetének a DataViewSchema-ja, tehát a bemeneti adatok sémája</w:t>
+      </w:r>
+    </w:p>
+    <w:p>
+      <w:pPr>
+        <w:keepNext/>
+        <w:spacing w:after="160"/>
+        <w:ind w:left="765"/>
+        <w:jc w:val="both"/>
+        <w:rPr>
+          <w:rFonts w:ascii="Cascadia Mono" w:hAnsi="Cascadia Mono" w:cs="Cascadia Mono"/>
+          <w:color w:val="000000"/>
+          <w:sz w:val="19"/>
+          <w:szCs w:val="19"/>
+          <w:lang w:val="hu-HU" w:eastAsia="hu-HU"/>
+        </w:rPr>
+      </w:pPr>
+      <w:proofErr w:type="gramStart"/>
+      <w:r>
+        <w:rPr>
+          <w:rFonts w:ascii="Cascadia Mono" w:hAnsi="Cascadia Mono" w:cs="Cascadia Mono"/>
+          <w:color w:val="0000FF"/>
+          <w:sz w:val="19"/>
+          <w:szCs w:val="19"/>
+          <w:lang w:val="hu-HU" w:eastAsia="hu-HU"/>
+        </w:rPr>
+        <w:t>var</w:t>
+      </w:r>
+      <w:proofErr w:type="gramEnd"/>
+      <w:r>
+        <w:rPr>
+          <w:rFonts w:ascii="Cascadia Mono" w:hAnsi="Cascadia Mono" w:cs="Cascadia Mono"/>
+          <w:color w:val="000000"/>
+          <w:sz w:val="19"/>
+          <w:szCs w:val="19"/>
+          <w:lang w:val="hu-HU" w:eastAsia="hu-HU"/>
+        </w:rPr>
+        <w:t xml:space="preserve"> data = mlContext.Data.LoadFromEnumerable(movies, schemaDef);</w:t>
+      </w:r>
+    </w:p>
+    <w:p>
+      <w:pPr>
+        <w:keepNext/>
+        <w:spacing w:after="160"/>
+        <w:jc w:val="both"/>
+      </w:pPr>
+      <w:r>
+        <w:t xml:space="preserve">A modell kimentése a fenti </w:t>
+      </w:r>
+      <w:r>
+        <w:t>változók segítségével:</w:t>
+      </w:r>
+    </w:p>
+    <w:p>
+      <w:pPr>
+        <w:keepNext/>
+        <w:spacing w:after="160"/>
+        <w:jc w:val="both"/>
+      </w:pPr>
+      <w:proofErr w:type="gramStart"/>
+      <w:r>
+        <w:rPr>
+          <w:rFonts w:ascii="Consolas" w:hAnsi="Consolas"/>
+          <w:color w:val="161616"/>
+          <w:sz w:val="21"/>
+          <w:szCs w:val="21"/>
+          <w:shd w:val="clear" w:color="auto" w:fill="F2F2F2"/>
+        </w:rPr>
+        <w:t>mlContext.Model.Save</w:t>
+      </w:r>
+      <w:proofErr w:type="gramEnd"/>
+      <w:r>
+        <w:rPr>
+          <w:rFonts w:ascii="Consolas" w:hAnsi="Consolas"/>
+          <w:color w:val="161616"/>
+          <w:sz w:val="21"/>
+          <w:szCs w:val="21"/>
+          <w:shd w:val="clear" w:color="auto" w:fill="F2F2F2"/>
+        </w:rPr>
+        <w:t xml:space="preserve">(trainedModel, data.Schema, </w:t>
+      </w:r>
+      <w:r>
+        <w:rPr>
+          <w:rStyle w:val="hljs-string"/>
+          <w:rFonts w:ascii="Consolas" w:hAnsi="Consolas"/>
+          <w:color w:val="A31515"/>
+          <w:sz w:val="21"/>
+          <w:szCs w:val="21"/>
+          <w:shd w:val="clear" w:color="auto" w:fill="F2F2F2"/>
+        </w:rPr>
+        <w:t>"model.zip"</w:t>
+      </w:r>
+      <w:r>
+        <w:rPr>
+          <w:rFonts w:ascii="Consolas" w:hAnsi="Consolas"/>
+          <w:color w:val="161616"/>
+          <w:sz w:val="21"/>
+          <w:szCs w:val="21"/>
+          <w:shd w:val="clear" w:color="auto" w:fill="F2F2F2"/>
+        </w:rPr>
+        <w:t>);</w:t>
+      </w:r>
+    </w:p>
+    <w:p>
+      <w:pPr>
+        <w:keepNext/>
+        <w:spacing w:after="160"/>
+        <w:jc w:val="both"/>
+      </w:pPr>
+      <w:r>
+        <w:t>A kimentett modell visszatöltéséhez egy DataViewSchema és egy ITransformer típusú változóra van szükség</w:t>
+      </w:r>
+      <w:r>
+        <w:t>ünk:</w:t>
+      </w:r>
+    </w:p>
+    <w:p>
+      <w:pPr>
+        <w:spacing w:after="0" w:line="240" w:lineRule="auto"/>
+        <w:rPr>
+          <w:rFonts w:ascii="Consolas" w:eastAsia="Times New Roman" w:hAnsi="Consolas"/>
+          <w:color w:val="161616"/>
+          <w:sz w:val="21"/>
+          <w:szCs w:val="21"/>
+          <w:shd w:val="clear" w:color="auto" w:fill="F2F2F2"/>
+          <w:lang w:val="hu-HU" w:eastAsia="hu-HU"/>
+        </w:rPr>
+      </w:pPr>
+      <w:r>
+        <w:rPr>
+          <w:rFonts w:ascii="Consolas" w:eastAsia="Times New Roman" w:hAnsi="Consolas"/>
+          <w:color w:val="161616"/>
+          <w:sz w:val="21"/>
+          <w:szCs w:val="21"/>
+          <w:shd w:val="clear" w:color="auto" w:fill="F2F2F2"/>
+          <w:lang w:val="hu-HU" w:eastAsia="hu-HU"/>
+        </w:rPr>
+        <w:t>DataViewSchema modelSchema;</w:t>
+      </w:r>
+    </w:p>
+    <w:p>
+      <w:pPr>
+        <w:keepNext/>
+        <w:spacing w:after="160"/>
+        <w:jc w:val="both"/>
+        <w:rPr>
+          <w:rFonts w:ascii="Consolas" w:eastAsia="Times New Roman" w:hAnsi="Consolas"/>
+          <w:color w:val="161616"/>
+          <w:sz w:val="21"/>
+          <w:szCs w:val="21"/>
+          <w:shd w:val="clear" w:color="auto" w:fill="F2F2F2"/>
+          <w:lang w:val="hu-HU" w:eastAsia="hu-HU"/>
+        </w:rPr>
+      </w:pPr>
+      <w:r>
+        <w:rPr>
+          <w:rFonts w:ascii="Consolas" w:eastAsia="Times New Roman" w:hAnsi="Consolas"/>
+          <w:color w:val="161616"/>
+          <w:sz w:val="21"/>
+          <w:szCs w:val="21"/>
+          <w:shd w:val="clear" w:color="auto" w:fill="F2F2F2"/>
+          <w:lang w:val="hu-HU" w:eastAsia="hu-HU"/>
+        </w:rPr>
+        <w:t>ITransformer trainedModel = mlContext</w:t>
+      </w:r>
+      <w:proofErr w:type="gramStart"/>
+      <w:r>
+        <w:rPr>
+          <w:rFonts w:ascii="Consolas" w:eastAsia="Times New Roman" w:hAnsi="Consolas"/>
+          <w:color w:val="161616"/>
+          <w:sz w:val="21"/>
+          <w:szCs w:val="21"/>
+          <w:shd w:val="clear" w:color="auto" w:fill="F2F2F2"/>
+          <w:lang w:val="hu-HU" w:eastAsia="hu-HU"/>
+        </w:rPr>
+        <w:t>.Model</w:t>
+      </w:r>
+      <w:proofErr w:type="gramEnd"/>
+      <w:r>
+        <w:rPr>
+          <w:rFonts w:ascii="Consolas" w:eastAsia="Times New Roman" w:hAnsi="Consolas"/>
+          <w:color w:val="161616"/>
+          <w:sz w:val="21"/>
+          <w:szCs w:val="21"/>
+          <w:shd w:val="clear" w:color="auto" w:fill="F2F2F2"/>
+          <w:lang w:val="hu-HU" w:eastAsia="hu-HU"/>
+        </w:rPr>
+        <w:t>.Load(</w:t>
+      </w:r>
+      <w:r>
+        <w:rPr>
+          <w:rFonts w:ascii="Consolas" w:eastAsia="Times New Roman" w:hAnsi="Consolas"/>
+          <w:color w:val="A31515"/>
+          <w:sz w:val="21"/>
+          <w:szCs w:val="21"/>
+          <w:shd w:val="clear" w:color="auto" w:fill="F2F2F2"/>
+          <w:lang w:val="hu-HU" w:eastAsia="hu-HU"/>
+        </w:rPr>
+        <w:t>"model.zip"</w:t>
+      </w:r>
+      <w:r>
+        <w:rPr>
+          <w:rFonts w:ascii="Consolas" w:eastAsia="Times New Roman" w:hAnsi="Consolas"/>
+          <w:color w:val="161616"/>
+          <w:sz w:val="21"/>
+          <w:szCs w:val="21"/>
+          <w:shd w:val="clear" w:color="auto" w:fill="F2F2F2"/>
+          <w:lang w:val="hu-HU" w:eastAsia="hu-HU"/>
+        </w:rPr>
+        <w:t xml:space="preserve">, </w:t>
+      </w:r>
+      <w:r>
+        <w:rPr>
+          <w:rFonts w:ascii="Consolas" w:eastAsia="Times New Roman" w:hAnsi="Consolas"/>
+          <w:color w:val="0101FD"/>
+          <w:sz w:val="21"/>
+          <w:szCs w:val="21"/>
+          <w:shd w:val="clear" w:color="auto" w:fill="F2F2F2"/>
+          <w:lang w:val="hu-HU" w:eastAsia="hu-HU"/>
+        </w:rPr>
+        <w:t>out</w:t>
+      </w:r>
+      <w:r>
+        <w:rPr>
+          <w:rFonts w:ascii="Consolas" w:eastAsia="Times New Roman" w:hAnsi="Consolas"/>
+          <w:color w:val="161616"/>
+          <w:sz w:val="21"/>
+          <w:szCs w:val="21"/>
+          <w:shd w:val="clear" w:color="auto" w:fill="F2F2F2"/>
+          <w:lang w:val="hu-HU" w:eastAsia="hu-HU"/>
+        </w:rPr>
+        <w:t xml:space="preserve"> modelSchema);</w:t>
+      </w:r>
+    </w:p>
+    <w:p>
+      <w:pPr>
+        <w:keepNext/>
+        <w:spacing w:after="160"/>
+        <w:jc w:val="both"/>
+      </w:pPr>
+      <w:r>
+        <w:t xml:space="preserve">Az </w:t>
+      </w:r>
+      <w:r>
+        <w:t>ITransformer típusú változóba betöltjük a korábban kimentett, modellt tartalmazó zip fájlt, és ezzel gyakorlatilag megkapjuk a modell sémáját is.</w:t>
+      </w:r>
+    </w:p>
+    <w:p>
+      <w:pPr>
+        <w:keepNext/>
+        <w:numPr>
+          <w:ilvl w:val="0"/>
+          <w:numId w:val="1"/>
+        </w:numPr>
         <w:jc w:val="both"/>
         <w:rPr>
           <w:sz w:val="32"/>
@@ -2357,8 +3151,1488 @@
     </w:p>
     <w:p>
       <w:pPr>
-        <w:jc w:val="both"/>
-      </w:pPr>
+        <w:keepNext/>
+        <w:jc w:val="both"/>
+      </w:pPr>
+      <w:r>
+        <w:t xml:space="preserve">A szakdolgozatom alapját </w:t>
+      </w:r>
+      <w:r>
+        <w:t xml:space="preserve">egy folytonos érték becslése adja, </w:t>
+      </w:r>
+      <w:r>
+        <w:t>melynek segítségével lehetséges értékelni a filmeket abból a szempontból, hogy mennyire tetszene az</w:t>
+      </w:r>
+      <w:r>
+        <w:t xml:space="preserve"> adott felhasználónak. Így az ML</w:t>
+      </w:r>
+      <w:r>
+        <w:t>.NET-ben elérhető, különböző becslő algoritmusokat fogok összehasonlítani hatékonyság szempontjából.</w:t>
+      </w:r>
+    </w:p>
+    <w:p>
+      <w:pPr>
+        <w:keepNext/>
+        <w:jc w:val="both"/>
+      </w:pPr>
+      <w:r>
+        <w:t xml:space="preserve">A pontosság mérését a MovieRecommendationSystem MeasureAccuracy nevű osztályában valósítottam meg. </w:t>
+      </w:r>
+      <w:r>
+        <w:t xml:space="preserve">A hatékonyság méréséhez </w:t>
+      </w:r>
+      <w:r>
+        <w:t>az R^2 mérőszámot fogom használni, és a Tmdb pontszám becslését megvalósító DecTreeForTmdb osztály kódját alakítottam át</w:t>
+      </w:r>
+      <w:r>
+        <w:t xml:space="preserve"> az egyes becslési módszerek esetén</w:t>
+      </w:r>
+      <w:r>
+        <w:t xml:space="preserve"> olyan formába</w:t>
+      </w:r>
+      <w:r>
+        <w:t xml:space="preserve">, hogy az adathalmaz minden elemére lefusson a becslés, és </w:t>
+      </w:r>
+      <w:r>
+        <w:t>alkalmas legyen a pontosság mérésére</w:t>
+      </w:r>
+      <w:r>
+        <w:t>.</w:t>
+      </w:r>
+    </w:p>
+    <w:p>
+      <w:pPr>
+        <w:keepNext/>
+        <w:jc w:val="both"/>
+      </w:pPr>
+      <w:r>
+        <w:t xml:space="preserve">Az R^2, mint a pontosság mérésére vonatkozó mérőszám már korábban említésre került, viszont az említett formában csak azt mutatta meg, hogy a betanítás után a modell mennyire pontosan tudja megbecsülni a betanító adatokat. Az én adatbázisom 100 elemű, viszont a becslésekhez ennek csak egy részét használtam fel, így létrehoztam egy külön, a modellek R^2 pontosságának mérésére szolgáló </w:t>
+      </w:r>
+      <w:r>
+        <w:lastRenderedPageBreak/>
+        <w:t xml:space="preserve">metódust annak a problémának a kiküszöbölésére, hogy ne csak azt lehessen megnézni, hogy a tanító adatokon milyen pontossággal működik, hanem azt is hogy az egész adatbázis adataira hogyan működik. A becslések a filmek Tmdb pontszámára vonatkoztak, ami minden film esetén ismert az adatbázisban, ezért könnyen össze lehetett őket vetni </w:t>
+      </w:r>
+      <w:r>
+        <w:t>a becsült értékekkel.</w:t>
+      </w:r>
+    </w:p>
+    <w:p>
+      <w:pPr>
+        <w:keepNext/>
+        <w:jc w:val="both"/>
+      </w:pPr>
+      <w:r>
+        <w:t>A vizsgálat szempontja tehát a következő volt: A 100 darab film Tmdb pontszámának, tehát 1 és 10 közötti lebegőpontos értékek megbecslése egy 20 elemű tanítóhalmaz alapján.</w:t>
+      </w:r>
+    </w:p>
+    <w:p>
+      <w:pPr>
+        <w:keepNext/>
+        <w:jc w:val="both"/>
+      </w:pPr>
+      <w:r>
+        <w:t xml:space="preserve">A </w:t>
+      </w:r>
+      <w:r>
+        <w:t>kapott eredmények R^2 pontosságai a</w:t>
+      </w:r>
+      <w:r>
+        <w:t xml:space="preserve"> következőek voltak:</w:t>
+      </w:r>
+    </w:p>
+    <w:tbl>
+      <w:tblPr>
+        <w:tblW w:w="0" w:type="auto"/>
+        <w:jc w:val="center"/>
+        <w:tblBorders>
+          <w:top w:val="single" w:sz="4" w:space="0" w:color="auto"/>
+          <w:left w:val="single" w:sz="4" w:space="0" w:color="auto"/>
+          <w:bottom w:val="single" w:sz="4" w:space="0" w:color="auto"/>
+          <w:right w:val="single" w:sz="4" w:space="0" w:color="auto"/>
+          <w:insideH w:val="single" w:sz="4" w:space="0" w:color="auto"/>
+          <w:insideV w:val="single" w:sz="4" w:space="0" w:color="auto"/>
+        </w:tblBorders>
+        <w:tblLayout w:type="fixed"/>
+        <w:tblLook w:val="04A0" w:firstRow="1" w:lastRow="0" w:firstColumn="1" w:lastColumn="0" w:noHBand="0" w:noVBand="1"/>
+      </w:tblPr>
+      <w:tblGrid>
+        <w:gridCol w:w="384"/>
+        <w:gridCol w:w="858"/>
+        <w:gridCol w:w="851"/>
+        <w:gridCol w:w="850"/>
+        <w:gridCol w:w="851"/>
+        <w:gridCol w:w="850"/>
+        <w:gridCol w:w="993"/>
+        <w:gridCol w:w="992"/>
+        <w:gridCol w:w="850"/>
+        <w:gridCol w:w="1095"/>
+        <w:gridCol w:w="1002"/>
+      </w:tblGrid>
+      <w:tr>
+        <w:trPr>
+          <w:jc w:val="center"/>
+        </w:trPr>
+        <w:tc>
+          <w:tcPr>
+            <w:tcW w:w="384" w:type="dxa"/>
+            <w:tcBorders>
+              <w:top w:val="nil"/>
+              <w:left w:val="nil"/>
+              <w:bottom w:val="single" w:sz="4" w:space="0" w:color="auto"/>
+              <w:tl2br w:val="nil"/>
+            </w:tcBorders>
+            <w:shd w:val="clear" w:color="auto" w:fill="auto"/>
+            <w:vAlign w:val="center"/>
+          </w:tcPr>
+          <w:p>
+            <w:pPr>
+              <w:keepNext/>
+              <w:jc w:val="center"/>
+            </w:pPr>
+          </w:p>
+        </w:tc>
+        <w:tc>
+          <w:tcPr>
+            <w:tcW w:w="858" w:type="dxa"/>
+            <w:tcBorders>
+              <w:bottom w:val="single" w:sz="12" w:space="0" w:color="auto"/>
+            </w:tcBorders>
+            <w:shd w:val="clear" w:color="auto" w:fill="auto"/>
+            <w:vAlign w:val="center"/>
+          </w:tcPr>
+          <w:p>
+            <w:pPr>
+              <w:keepNext/>
+              <w:jc w:val="center"/>
+            </w:pPr>
+            <w:r>
+              <w:t>Fast tree</w:t>
+            </w:r>
+          </w:p>
+        </w:tc>
+        <w:tc>
+          <w:tcPr>
+            <w:tcW w:w="851" w:type="dxa"/>
+            <w:tcBorders>
+              <w:bottom w:val="single" w:sz="12" w:space="0" w:color="auto"/>
+            </w:tcBorders>
+            <w:shd w:val="clear" w:color="auto" w:fill="auto"/>
+            <w:vAlign w:val="center"/>
+          </w:tcPr>
+          <w:p>
+            <w:pPr>
+              <w:keepNext/>
+              <w:jc w:val="center"/>
+            </w:pPr>
+            <w:r>
+              <w:t>Fast</w:t>
+            </w:r>
+            <w:r>
+              <w:t xml:space="preserve"> </w:t>
+            </w:r>
+            <w:r>
+              <w:t>tree</w:t>
+            </w:r>
+            <w:r>
+              <w:t xml:space="preserve"> Tuned</w:t>
+            </w:r>
+          </w:p>
+        </w:tc>
+        <w:tc>
+          <w:tcPr>
+            <w:tcW w:w="850" w:type="dxa"/>
+            <w:tcBorders>
+              <w:bottom w:val="single" w:sz="12" w:space="0" w:color="auto"/>
+            </w:tcBorders>
+            <w:shd w:val="clear" w:color="auto" w:fill="auto"/>
+            <w:vAlign w:val="center"/>
+          </w:tcPr>
+          <w:p>
+            <w:pPr>
+              <w:keepNext/>
+              <w:jc w:val="center"/>
+            </w:pPr>
+            <w:r>
+              <w:t>Sdca</w:t>
+            </w:r>
+          </w:p>
+        </w:tc>
+        <w:tc>
+          <w:tcPr>
+            <w:tcW w:w="851" w:type="dxa"/>
+            <w:tcBorders>
+              <w:bottom w:val="single" w:sz="12" w:space="0" w:color="auto"/>
+            </w:tcBorders>
+            <w:shd w:val="clear" w:color="auto" w:fill="auto"/>
+            <w:vAlign w:val="center"/>
+          </w:tcPr>
+          <w:p>
+            <w:pPr>
+              <w:keepNext/>
+              <w:jc w:val="center"/>
+            </w:pPr>
+            <w:r>
+              <w:t>Sdca</w:t>
+            </w:r>
+            <w:r>
+              <w:t xml:space="preserve"> </w:t>
+            </w:r>
+            <w:r>
+              <w:t>Tuned</w:t>
+            </w:r>
+          </w:p>
+        </w:tc>
+        <w:tc>
+          <w:tcPr>
+            <w:tcW w:w="850" w:type="dxa"/>
+            <w:tcBorders>
+              <w:bottom w:val="single" w:sz="12" w:space="0" w:color="auto"/>
+            </w:tcBorders>
+            <w:shd w:val="clear" w:color="auto" w:fill="auto"/>
+            <w:vAlign w:val="center"/>
+          </w:tcPr>
+          <w:p>
+            <w:pPr>
+              <w:keepNext/>
+              <w:jc w:val="center"/>
+            </w:pPr>
+            <w:r>
+              <w:t>Lbfgs</w:t>
+            </w:r>
+            <w:r>
+              <w:t xml:space="preserve"> </w:t>
+            </w:r>
+            <w:r>
+              <w:t>Poisson</w:t>
+            </w:r>
+            <w:r>
+              <w:t xml:space="preserve"> </w:t>
+            </w:r>
+            <w:r>
+              <w:t>R.</w:t>
+            </w:r>
+          </w:p>
+        </w:tc>
+        <w:tc>
+          <w:tcPr>
+            <w:tcW w:w="993" w:type="dxa"/>
+            <w:tcBorders>
+              <w:bottom w:val="single" w:sz="12" w:space="0" w:color="auto"/>
+            </w:tcBorders>
+            <w:shd w:val="clear" w:color="auto" w:fill="auto"/>
+            <w:vAlign w:val="center"/>
+          </w:tcPr>
+          <w:p>
+            <w:pPr>
+              <w:keepNext/>
+              <w:jc w:val="center"/>
+            </w:pPr>
+            <w:r>
+              <w:t>Lbfgs</w:t>
+            </w:r>
+            <w:r>
+              <w:t xml:space="preserve"> </w:t>
+            </w:r>
+            <w:r>
+              <w:t>Poisson</w:t>
+            </w:r>
+            <w:r>
+              <w:t xml:space="preserve"> </w:t>
+            </w:r>
+            <w:r>
+              <w:t>R</w:t>
+            </w:r>
+            <w:r>
+              <w:t>.</w:t>
+            </w:r>
+            <w:r>
+              <w:t xml:space="preserve"> </w:t>
+            </w:r>
+            <w:r>
+              <w:t>Tuned</w:t>
+            </w:r>
+          </w:p>
+        </w:tc>
+        <w:tc>
+          <w:tcPr>
+            <w:tcW w:w="992" w:type="dxa"/>
+            <w:tcBorders>
+              <w:bottom w:val="single" w:sz="12" w:space="0" w:color="auto"/>
+            </w:tcBorders>
+            <w:shd w:val="clear" w:color="auto" w:fill="auto"/>
+            <w:vAlign w:val="center"/>
+          </w:tcPr>
+          <w:p>
+            <w:pPr>
+              <w:keepNext/>
+              <w:jc w:val="center"/>
+            </w:pPr>
+            <w:r>
+              <w:t>Gam</w:t>
+            </w:r>
+          </w:p>
+        </w:tc>
+        <w:tc>
+          <w:tcPr>
+            <w:tcW w:w="850" w:type="dxa"/>
+            <w:tcBorders>
+              <w:bottom w:val="single" w:sz="12" w:space="0" w:color="auto"/>
+            </w:tcBorders>
+            <w:shd w:val="clear" w:color="auto" w:fill="auto"/>
+            <w:vAlign w:val="center"/>
+          </w:tcPr>
+          <w:p>
+            <w:pPr>
+              <w:keepNext/>
+              <w:jc w:val="center"/>
+            </w:pPr>
+            <w:r>
+              <w:t>G</w:t>
+            </w:r>
+            <w:r>
+              <w:t>am tuned</w:t>
+            </w:r>
+          </w:p>
+        </w:tc>
+        <w:tc>
+          <w:tcPr>
+            <w:tcW w:w="1095" w:type="dxa"/>
+            <w:tcBorders>
+              <w:bottom w:val="single" w:sz="12" w:space="0" w:color="auto"/>
+            </w:tcBorders>
+            <w:shd w:val="clear" w:color="auto" w:fill="auto"/>
+            <w:vAlign w:val="center"/>
+          </w:tcPr>
+          <w:p>
+            <w:pPr>
+              <w:keepNext/>
+              <w:jc w:val="center"/>
+            </w:pPr>
+            <w:r>
+              <w:t>Online Gradient Descent</w:t>
+            </w:r>
+          </w:p>
+        </w:tc>
+        <w:tc>
+          <w:tcPr>
+            <w:tcW w:w="1002" w:type="dxa"/>
+            <w:tcBorders>
+              <w:bottom w:val="single" w:sz="12" w:space="0" w:color="auto"/>
+            </w:tcBorders>
+            <w:shd w:val="clear" w:color="auto" w:fill="auto"/>
+            <w:vAlign w:val="center"/>
+          </w:tcPr>
+          <w:p>
+            <w:pPr>
+              <w:keepNext/>
+              <w:jc w:val="center"/>
+            </w:pPr>
+            <w:r>
+              <w:t>Online Gradient Descent</w:t>
+            </w:r>
+            <w:r>
+              <w:t xml:space="preserve"> tuned</w:t>
+            </w:r>
+          </w:p>
+        </w:tc>
+      </w:tr>
+      <w:tr>
+        <w:trPr>
+          <w:jc w:val="center"/>
+        </w:trPr>
+        <w:tc>
+          <w:tcPr>
+            <w:tcW w:w="384" w:type="dxa"/>
+            <w:tcBorders>
+              <w:right w:val="single" w:sz="12" w:space="0" w:color="auto"/>
+            </w:tcBorders>
+            <w:shd w:val="clear" w:color="auto" w:fill="auto"/>
+            <w:vAlign w:val="center"/>
+          </w:tcPr>
+          <w:p>
+            <w:pPr>
+              <w:keepNext/>
+              <w:jc w:val="center"/>
+            </w:pPr>
+            <w:r>
+              <w:t>1.</w:t>
+            </w:r>
+          </w:p>
+        </w:tc>
+        <w:tc>
+          <w:tcPr>
+            <w:tcW w:w="858" w:type="dxa"/>
+            <w:tcBorders>
+              <w:top w:val="single" w:sz="12" w:space="0" w:color="auto"/>
+              <w:left w:val="single" w:sz="12" w:space="0" w:color="auto"/>
+            </w:tcBorders>
+            <w:shd w:val="clear" w:color="auto" w:fill="auto"/>
+          </w:tcPr>
+          <w:p>
+            <w:pPr>
+              <w:keepNext/>
+              <w:jc w:val="both"/>
+            </w:pPr>
+            <w:r>
+              <w:t>-69,63</w:t>
+            </w:r>
+          </w:p>
+        </w:tc>
+        <w:tc>
+          <w:tcPr>
+            <w:tcW w:w="851" w:type="dxa"/>
+            <w:tcBorders>
+              <w:top w:val="single" w:sz="12" w:space="0" w:color="auto"/>
+            </w:tcBorders>
+            <w:shd w:val="clear" w:color="auto" w:fill="auto"/>
+          </w:tcPr>
+          <w:p>
+            <w:pPr>
+              <w:keepNext/>
+              <w:jc w:val="both"/>
+            </w:pPr>
+            <w:r>
+              <w:t>0,114</w:t>
+            </w:r>
+          </w:p>
+        </w:tc>
+        <w:tc>
+          <w:tcPr>
+            <w:tcW w:w="850" w:type="dxa"/>
+            <w:tcBorders>
+              <w:top w:val="single" w:sz="12" w:space="0" w:color="auto"/>
+            </w:tcBorders>
+            <w:shd w:val="clear" w:color="auto" w:fill="auto"/>
+          </w:tcPr>
+          <w:p>
+            <w:pPr>
+              <w:keepNext/>
+              <w:jc w:val="both"/>
+            </w:pPr>
+            <w:r>
+              <w:t>0,07</w:t>
+            </w:r>
+          </w:p>
+        </w:tc>
+        <w:tc>
+          <w:tcPr>
+            <w:tcW w:w="851" w:type="dxa"/>
+            <w:tcBorders>
+              <w:top w:val="single" w:sz="12" w:space="0" w:color="auto"/>
+            </w:tcBorders>
+            <w:shd w:val="clear" w:color="auto" w:fill="auto"/>
+          </w:tcPr>
+          <w:p>
+            <w:pPr>
+              <w:keepNext/>
+              <w:jc w:val="both"/>
+            </w:pPr>
+            <w:r>
+              <w:t>0,107</w:t>
+            </w:r>
+          </w:p>
+        </w:tc>
+        <w:tc>
+          <w:tcPr>
+            <w:tcW w:w="850" w:type="dxa"/>
+            <w:tcBorders>
+              <w:top w:val="single" w:sz="12" w:space="0" w:color="auto"/>
+            </w:tcBorders>
+            <w:shd w:val="clear" w:color="auto" w:fill="auto"/>
+          </w:tcPr>
+          <w:p>
+            <w:pPr>
+              <w:keepNext/>
+              <w:jc w:val="both"/>
+            </w:pPr>
+            <w:r>
+              <w:t>-0,17</w:t>
+            </w:r>
+          </w:p>
+        </w:tc>
+        <w:tc>
+          <w:tcPr>
+            <w:tcW w:w="993" w:type="dxa"/>
+            <w:tcBorders>
+              <w:top w:val="single" w:sz="12" w:space="0" w:color="auto"/>
+            </w:tcBorders>
+            <w:shd w:val="clear" w:color="auto" w:fill="auto"/>
+          </w:tcPr>
+          <w:p>
+            <w:pPr>
+              <w:keepNext/>
+              <w:jc w:val="both"/>
+            </w:pPr>
+            <w:r>
+              <w:t>-0,190</w:t>
+            </w:r>
+          </w:p>
+        </w:tc>
+        <w:tc>
+          <w:tcPr>
+            <w:tcW w:w="992" w:type="dxa"/>
+            <w:tcBorders>
+              <w:top w:val="single" w:sz="12" w:space="0" w:color="auto"/>
+            </w:tcBorders>
+            <w:shd w:val="clear" w:color="auto" w:fill="auto"/>
+          </w:tcPr>
+          <w:p>
+            <w:pPr>
+              <w:keepNext/>
+              <w:jc w:val="both"/>
+            </w:pPr>
+            <w:r>
+              <w:t>-69,63</w:t>
+            </w:r>
+          </w:p>
+        </w:tc>
+        <w:tc>
+          <w:tcPr>
+            <w:tcW w:w="850" w:type="dxa"/>
+            <w:tcBorders>
+              <w:top w:val="single" w:sz="12" w:space="0" w:color="auto"/>
+            </w:tcBorders>
+            <w:shd w:val="clear" w:color="auto" w:fill="auto"/>
+          </w:tcPr>
+          <w:p>
+            <w:pPr>
+              <w:keepNext/>
+              <w:jc w:val="both"/>
+            </w:pPr>
+            <w:r>
+              <w:t>-69,63</w:t>
+            </w:r>
+          </w:p>
+        </w:tc>
+        <w:tc>
+          <w:tcPr>
+            <w:tcW w:w="1095" w:type="dxa"/>
+            <w:tcBorders>
+              <w:top w:val="single" w:sz="12" w:space="0" w:color="auto"/>
+            </w:tcBorders>
+            <w:shd w:val="clear" w:color="auto" w:fill="auto"/>
+          </w:tcPr>
+          <w:p>
+            <w:pPr>
+              <w:keepNext/>
+              <w:jc w:val="both"/>
+            </w:pPr>
+            <w:r>
+              <w:t>-15,32</w:t>
+            </w:r>
+          </w:p>
+        </w:tc>
+        <w:tc>
+          <w:tcPr>
+            <w:tcW w:w="1002" w:type="dxa"/>
+            <w:tcBorders>
+              <w:top w:val="single" w:sz="12" w:space="0" w:color="auto"/>
+            </w:tcBorders>
+            <w:shd w:val="clear" w:color="auto" w:fill="auto"/>
+          </w:tcPr>
+          <w:p>
+            <w:pPr>
+              <w:keepNext/>
+              <w:jc w:val="both"/>
+            </w:pPr>
+            <w:r>
+              <w:t>-5,74</w:t>
+            </w:r>
+          </w:p>
+        </w:tc>
+      </w:tr>
+      <w:tr>
+        <w:trPr>
+          <w:jc w:val="center"/>
+        </w:trPr>
+        <w:tc>
+          <w:tcPr>
+            <w:tcW w:w="384" w:type="dxa"/>
+            <w:tcBorders>
+              <w:right w:val="single" w:sz="12" w:space="0" w:color="auto"/>
+            </w:tcBorders>
+            <w:shd w:val="clear" w:color="auto" w:fill="auto"/>
+            <w:vAlign w:val="center"/>
+          </w:tcPr>
+          <w:p>
+            <w:pPr>
+              <w:keepNext/>
+              <w:jc w:val="center"/>
+            </w:pPr>
+            <w:r>
+              <w:t>2.</w:t>
+            </w:r>
+          </w:p>
+        </w:tc>
+        <w:tc>
+          <w:tcPr>
+            <w:tcW w:w="858" w:type="dxa"/>
+            <w:tcBorders>
+              <w:left w:val="single" w:sz="12" w:space="0" w:color="auto"/>
+            </w:tcBorders>
+            <w:shd w:val="clear" w:color="auto" w:fill="auto"/>
+          </w:tcPr>
+          <w:p>
+            <w:pPr>
+              <w:keepNext/>
+              <w:jc w:val="both"/>
+            </w:pPr>
+            <w:r>
+              <w:t>-69,63</w:t>
+            </w:r>
+          </w:p>
+        </w:tc>
+        <w:tc>
+          <w:tcPr>
+            <w:tcW w:w="851" w:type="dxa"/>
+            <w:shd w:val="clear" w:color="auto" w:fill="auto"/>
+          </w:tcPr>
+          <w:p>
+            <w:pPr>
+              <w:keepNext/>
+              <w:jc w:val="both"/>
+            </w:pPr>
+            <w:r>
+              <w:t>0,122</w:t>
+            </w:r>
+          </w:p>
+        </w:tc>
+        <w:tc>
+          <w:tcPr>
+            <w:tcW w:w="850" w:type="dxa"/>
+            <w:shd w:val="clear" w:color="auto" w:fill="auto"/>
+          </w:tcPr>
+          <w:p>
+            <w:pPr>
+              <w:keepNext/>
+              <w:jc w:val="both"/>
+            </w:pPr>
+            <w:r>
+              <w:t>0,08</w:t>
+            </w:r>
+          </w:p>
+        </w:tc>
+        <w:tc>
+          <w:tcPr>
+            <w:tcW w:w="851" w:type="dxa"/>
+            <w:shd w:val="clear" w:color="auto" w:fill="auto"/>
+          </w:tcPr>
+          <w:p>
+            <w:pPr>
+              <w:keepNext/>
+              <w:jc w:val="both"/>
+            </w:pPr>
+            <w:r>
+              <w:t>0,123</w:t>
+            </w:r>
+          </w:p>
+        </w:tc>
+        <w:tc>
+          <w:tcPr>
+            <w:tcW w:w="850" w:type="dxa"/>
+            <w:shd w:val="clear" w:color="auto" w:fill="auto"/>
+          </w:tcPr>
+          <w:p>
+            <w:pPr>
+              <w:keepNext/>
+              <w:jc w:val="both"/>
+            </w:pPr>
+            <w:r>
+              <w:t>-0,17</w:t>
+            </w:r>
+          </w:p>
+        </w:tc>
+        <w:tc>
+          <w:tcPr>
+            <w:tcW w:w="993" w:type="dxa"/>
+            <w:shd w:val="clear" w:color="auto" w:fill="auto"/>
+          </w:tcPr>
+          <w:p>
+            <w:pPr>
+              <w:keepNext/>
+              <w:jc w:val="both"/>
+            </w:pPr>
+            <w:r>
+              <w:t>-1,822</w:t>
+            </w:r>
+          </w:p>
+        </w:tc>
+        <w:tc>
+          <w:tcPr>
+            <w:tcW w:w="992" w:type="dxa"/>
+            <w:shd w:val="clear" w:color="auto" w:fill="auto"/>
+          </w:tcPr>
+          <w:p>
+            <w:pPr>
+              <w:keepNext/>
+              <w:jc w:val="both"/>
+            </w:pPr>
+            <w:r>
+              <w:t>-69,63</w:t>
+            </w:r>
+          </w:p>
+        </w:tc>
+        <w:tc>
+          <w:tcPr>
+            <w:tcW w:w="850" w:type="dxa"/>
+            <w:shd w:val="clear" w:color="auto" w:fill="auto"/>
+          </w:tcPr>
+          <w:p>
+            <w:pPr>
+              <w:keepNext/>
+              <w:jc w:val="both"/>
+            </w:pPr>
+            <w:r>
+              <w:t>-69,63</w:t>
+            </w:r>
+          </w:p>
+        </w:tc>
+        <w:tc>
+          <w:tcPr>
+            <w:tcW w:w="1095" w:type="dxa"/>
+            <w:shd w:val="clear" w:color="auto" w:fill="auto"/>
+          </w:tcPr>
+          <w:p>
+            <w:pPr>
+              <w:keepNext/>
+              <w:jc w:val="both"/>
+            </w:pPr>
+            <w:r>
+              <w:t>-11,29</w:t>
+            </w:r>
+          </w:p>
+        </w:tc>
+        <w:tc>
+          <w:tcPr>
+            <w:tcW w:w="1002" w:type="dxa"/>
+            <w:shd w:val="clear" w:color="auto" w:fill="auto"/>
+          </w:tcPr>
+          <w:p>
+            <w:pPr>
+              <w:keepNext/>
+              <w:jc w:val="both"/>
+            </w:pPr>
+            <w:r>
+              <w:t>-5,716</w:t>
+            </w:r>
+          </w:p>
+        </w:tc>
+      </w:tr>
+      <w:tr>
+        <w:trPr>
+          <w:jc w:val="center"/>
+        </w:trPr>
+        <w:tc>
+          <w:tcPr>
+            <w:tcW w:w="384" w:type="dxa"/>
+            <w:tcBorders>
+              <w:right w:val="single" w:sz="12" w:space="0" w:color="auto"/>
+            </w:tcBorders>
+            <w:shd w:val="clear" w:color="auto" w:fill="auto"/>
+            <w:vAlign w:val="center"/>
+          </w:tcPr>
+          <w:p>
+            <w:pPr>
+              <w:keepNext/>
+              <w:jc w:val="center"/>
+            </w:pPr>
+            <w:r>
+              <w:t>3.</w:t>
+            </w:r>
+          </w:p>
+        </w:tc>
+        <w:tc>
+          <w:tcPr>
+            <w:tcW w:w="858" w:type="dxa"/>
+            <w:tcBorders>
+              <w:left w:val="single" w:sz="12" w:space="0" w:color="auto"/>
+            </w:tcBorders>
+            <w:shd w:val="clear" w:color="auto" w:fill="auto"/>
+          </w:tcPr>
+          <w:p>
+            <w:pPr>
+              <w:keepNext/>
+              <w:jc w:val="both"/>
+            </w:pPr>
+            <w:r>
+              <w:t>-69,63</w:t>
+            </w:r>
+          </w:p>
+        </w:tc>
+        <w:tc>
+          <w:tcPr>
+            <w:tcW w:w="851" w:type="dxa"/>
+            <w:shd w:val="clear" w:color="auto" w:fill="auto"/>
+          </w:tcPr>
+          <w:p>
+            <w:pPr>
+              <w:keepNext/>
+              <w:jc w:val="both"/>
+            </w:pPr>
+            <w:r>
+              <w:t>0,12</w:t>
+            </w:r>
+          </w:p>
+        </w:tc>
+        <w:tc>
+          <w:tcPr>
+            <w:tcW w:w="850" w:type="dxa"/>
+            <w:shd w:val="clear" w:color="auto" w:fill="auto"/>
+          </w:tcPr>
+          <w:p>
+            <w:pPr>
+              <w:keepNext/>
+              <w:jc w:val="both"/>
+            </w:pPr>
+            <w:r>
+              <w:t>0,11</w:t>
+            </w:r>
+          </w:p>
+        </w:tc>
+        <w:tc>
+          <w:tcPr>
+            <w:tcW w:w="851" w:type="dxa"/>
+            <w:shd w:val="clear" w:color="auto" w:fill="auto"/>
+          </w:tcPr>
+          <w:p>
+            <w:pPr>
+              <w:keepNext/>
+              <w:jc w:val="both"/>
+            </w:pPr>
+            <w:r>
+              <w:t>0,128</w:t>
+            </w:r>
+          </w:p>
+        </w:tc>
+        <w:tc>
+          <w:tcPr>
+            <w:tcW w:w="850" w:type="dxa"/>
+            <w:shd w:val="clear" w:color="auto" w:fill="auto"/>
+          </w:tcPr>
+          <w:p>
+            <w:pPr>
+              <w:keepNext/>
+              <w:jc w:val="both"/>
+            </w:pPr>
+            <w:r>
+              <w:t>-0,172</w:t>
+            </w:r>
+          </w:p>
+        </w:tc>
+        <w:tc>
+          <w:tcPr>
+            <w:tcW w:w="993" w:type="dxa"/>
+            <w:shd w:val="clear" w:color="auto" w:fill="auto"/>
+          </w:tcPr>
+          <w:p>
+            <w:pPr>
+              <w:keepNext/>
+              <w:jc w:val="both"/>
+            </w:pPr>
+            <w:r>
+              <w:t>-0,163</w:t>
+            </w:r>
+          </w:p>
+        </w:tc>
+        <w:tc>
+          <w:tcPr>
+            <w:tcW w:w="992" w:type="dxa"/>
+            <w:shd w:val="clear" w:color="auto" w:fill="auto"/>
+          </w:tcPr>
+          <w:p>
+            <w:pPr>
+              <w:keepNext/>
+              <w:jc w:val="both"/>
+            </w:pPr>
+            <w:r>
+              <w:t>-69,63</w:t>
+            </w:r>
+          </w:p>
+        </w:tc>
+        <w:tc>
+          <w:tcPr>
+            <w:tcW w:w="850" w:type="dxa"/>
+            <w:shd w:val="clear" w:color="auto" w:fill="auto"/>
+          </w:tcPr>
+          <w:p>
+            <w:pPr>
+              <w:keepNext/>
+              <w:jc w:val="both"/>
+            </w:pPr>
+            <w:r>
+              <w:t>-69,63</w:t>
+            </w:r>
+          </w:p>
+        </w:tc>
+        <w:tc>
+          <w:tcPr>
+            <w:tcW w:w="1095" w:type="dxa"/>
+            <w:shd w:val="clear" w:color="auto" w:fill="auto"/>
+          </w:tcPr>
+          <w:p>
+            <w:pPr>
+              <w:keepNext/>
+              <w:jc w:val="both"/>
+            </w:pPr>
+            <w:r>
+              <w:t>-12,342</w:t>
+            </w:r>
+          </w:p>
+        </w:tc>
+        <w:tc>
+          <w:tcPr>
+            <w:tcW w:w="1002" w:type="dxa"/>
+            <w:shd w:val="clear" w:color="auto" w:fill="auto"/>
+          </w:tcPr>
+          <w:p>
+            <w:pPr>
+              <w:keepNext/>
+              <w:jc w:val="both"/>
+            </w:pPr>
+            <w:r>
+              <w:t>-5,08</w:t>
+            </w:r>
+          </w:p>
+        </w:tc>
+      </w:tr>
+      <w:tr>
+        <w:trPr>
+          <w:jc w:val="center"/>
+        </w:trPr>
+        <w:tc>
+          <w:tcPr>
+            <w:tcW w:w="384" w:type="dxa"/>
+            <w:tcBorders>
+              <w:right w:val="single" w:sz="12" w:space="0" w:color="auto"/>
+            </w:tcBorders>
+            <w:shd w:val="clear" w:color="auto" w:fill="auto"/>
+            <w:vAlign w:val="center"/>
+          </w:tcPr>
+          <w:p>
+            <w:pPr>
+              <w:keepNext/>
+              <w:jc w:val="center"/>
+            </w:pPr>
+            <w:r>
+              <w:t>4.</w:t>
+            </w:r>
+          </w:p>
+        </w:tc>
+        <w:tc>
+          <w:tcPr>
+            <w:tcW w:w="858" w:type="dxa"/>
+            <w:tcBorders>
+              <w:left w:val="single" w:sz="12" w:space="0" w:color="auto"/>
+            </w:tcBorders>
+            <w:shd w:val="clear" w:color="auto" w:fill="auto"/>
+          </w:tcPr>
+          <w:p>
+            <w:pPr>
+              <w:keepNext/>
+              <w:jc w:val="both"/>
+            </w:pPr>
+            <w:r>
+              <w:t>-69,63</w:t>
+            </w:r>
+          </w:p>
+        </w:tc>
+        <w:tc>
+          <w:tcPr>
+            <w:tcW w:w="851" w:type="dxa"/>
+            <w:shd w:val="clear" w:color="auto" w:fill="auto"/>
+          </w:tcPr>
+          <w:p>
+            <w:pPr>
+              <w:keepNext/>
+              <w:jc w:val="both"/>
+            </w:pPr>
+            <w:r>
+              <w:t>0,134</w:t>
+            </w:r>
+          </w:p>
+        </w:tc>
+        <w:tc>
+          <w:tcPr>
+            <w:tcW w:w="850" w:type="dxa"/>
+            <w:shd w:val="clear" w:color="auto" w:fill="auto"/>
+          </w:tcPr>
+          <w:p>
+            <w:pPr>
+              <w:keepNext/>
+              <w:jc w:val="both"/>
+            </w:pPr>
+            <w:r>
+              <w:t>0,098</w:t>
+            </w:r>
+          </w:p>
+        </w:tc>
+        <w:tc>
+          <w:tcPr>
+            <w:tcW w:w="851" w:type="dxa"/>
+            <w:shd w:val="clear" w:color="auto" w:fill="auto"/>
+          </w:tcPr>
+          <w:p>
+            <w:pPr>
+              <w:keepNext/>
+              <w:jc w:val="both"/>
+            </w:pPr>
+            <w:r>
+              <w:t>0,113</w:t>
+            </w:r>
+          </w:p>
+        </w:tc>
+        <w:tc>
+          <w:tcPr>
+            <w:tcW w:w="850" w:type="dxa"/>
+            <w:shd w:val="clear" w:color="auto" w:fill="auto"/>
+          </w:tcPr>
+          <w:p>
+            <w:pPr>
+              <w:keepNext/>
+              <w:jc w:val="both"/>
+            </w:pPr>
+            <w:r>
+              <w:t>-0,17</w:t>
+            </w:r>
+          </w:p>
+        </w:tc>
+        <w:tc>
+          <w:tcPr>
+            <w:tcW w:w="993" w:type="dxa"/>
+            <w:shd w:val="clear" w:color="auto" w:fill="auto"/>
+          </w:tcPr>
+          <w:p>
+            <w:pPr>
+              <w:keepNext/>
+              <w:jc w:val="both"/>
+            </w:pPr>
+            <w:r>
+              <w:t>-1,586</w:t>
+            </w:r>
+          </w:p>
+        </w:tc>
+        <w:tc>
+          <w:tcPr>
+            <w:tcW w:w="992" w:type="dxa"/>
+            <w:shd w:val="clear" w:color="auto" w:fill="auto"/>
+          </w:tcPr>
+          <w:p>
+            <w:pPr>
+              <w:keepNext/>
+              <w:jc w:val="both"/>
+            </w:pPr>
+            <w:r>
+              <w:t>-69,63</w:t>
+            </w:r>
+          </w:p>
+        </w:tc>
+        <w:tc>
+          <w:tcPr>
+            <w:tcW w:w="850" w:type="dxa"/>
+            <w:shd w:val="clear" w:color="auto" w:fill="auto"/>
+          </w:tcPr>
+          <w:p>
+            <w:pPr>
+              <w:keepNext/>
+              <w:jc w:val="both"/>
+            </w:pPr>
+            <w:r>
+              <w:t>-69,63</w:t>
+            </w:r>
+          </w:p>
+        </w:tc>
+        <w:tc>
+          <w:tcPr>
+            <w:tcW w:w="1095" w:type="dxa"/>
+            <w:shd w:val="clear" w:color="auto" w:fill="auto"/>
+          </w:tcPr>
+          <w:p>
+            <w:pPr>
+              <w:keepNext/>
+              <w:jc w:val="both"/>
+            </w:pPr>
+            <w:r>
+              <w:t>-8,227</w:t>
+            </w:r>
+          </w:p>
+        </w:tc>
+        <w:tc>
+          <w:tcPr>
+            <w:tcW w:w="1002" w:type="dxa"/>
+            <w:shd w:val="clear" w:color="auto" w:fill="auto"/>
+          </w:tcPr>
+          <w:p>
+            <w:pPr>
+              <w:keepNext/>
+              <w:jc w:val="both"/>
+            </w:pPr>
+            <w:r>
+              <w:t>-4,399</w:t>
+            </w:r>
+          </w:p>
+        </w:tc>
+      </w:tr>
+      <w:tr>
+        <w:trPr>
+          <w:jc w:val="center"/>
+        </w:trPr>
+        <w:tc>
+          <w:tcPr>
+            <w:tcW w:w="384" w:type="dxa"/>
+            <w:tcBorders>
+              <w:right w:val="single" w:sz="12" w:space="0" w:color="auto"/>
+            </w:tcBorders>
+            <w:shd w:val="clear" w:color="auto" w:fill="auto"/>
+            <w:vAlign w:val="center"/>
+          </w:tcPr>
+          <w:p>
+            <w:pPr>
+              <w:keepNext/>
+              <w:jc w:val="center"/>
+            </w:pPr>
+            <w:r>
+              <w:t>5.</w:t>
+            </w:r>
+          </w:p>
+        </w:tc>
+        <w:tc>
+          <w:tcPr>
+            <w:tcW w:w="858" w:type="dxa"/>
+            <w:tcBorders>
+              <w:left w:val="single" w:sz="12" w:space="0" w:color="auto"/>
+            </w:tcBorders>
+            <w:shd w:val="clear" w:color="auto" w:fill="auto"/>
+          </w:tcPr>
+          <w:p>
+            <w:pPr>
+              <w:keepNext/>
+              <w:jc w:val="both"/>
+            </w:pPr>
+            <w:r>
+              <w:t>-69,63</w:t>
+            </w:r>
+          </w:p>
+        </w:tc>
+        <w:tc>
+          <w:tcPr>
+            <w:tcW w:w="851" w:type="dxa"/>
+            <w:shd w:val="clear" w:color="auto" w:fill="auto"/>
+          </w:tcPr>
+          <w:p>
+            <w:pPr>
+              <w:keepNext/>
+              <w:jc w:val="both"/>
+            </w:pPr>
+            <w:r>
+              <w:t>0,123</w:t>
+            </w:r>
+          </w:p>
+        </w:tc>
+        <w:tc>
+          <w:tcPr>
+            <w:tcW w:w="850" w:type="dxa"/>
+            <w:shd w:val="clear" w:color="auto" w:fill="auto"/>
+          </w:tcPr>
+          <w:p>
+            <w:pPr>
+              <w:keepNext/>
+              <w:jc w:val="both"/>
+            </w:pPr>
+            <w:r>
+              <w:t>0,103</w:t>
+            </w:r>
+          </w:p>
+        </w:tc>
+        <w:tc>
+          <w:tcPr>
+            <w:tcW w:w="851" w:type="dxa"/>
+            <w:shd w:val="clear" w:color="auto" w:fill="auto"/>
+          </w:tcPr>
+          <w:p>
+            <w:pPr>
+              <w:keepNext/>
+              <w:jc w:val="both"/>
+            </w:pPr>
+            <w:r>
+              <w:t>0,114</w:t>
+            </w:r>
+          </w:p>
+        </w:tc>
+        <w:tc>
+          <w:tcPr>
+            <w:tcW w:w="850" w:type="dxa"/>
+            <w:shd w:val="clear" w:color="auto" w:fill="auto"/>
+          </w:tcPr>
+          <w:p>
+            <w:pPr>
+              <w:keepNext/>
+              <w:jc w:val="both"/>
+            </w:pPr>
+            <w:r>
+              <w:t>-0,17</w:t>
+            </w:r>
+          </w:p>
+        </w:tc>
+        <w:tc>
+          <w:tcPr>
+            <w:tcW w:w="993" w:type="dxa"/>
+            <w:shd w:val="clear" w:color="auto" w:fill="auto"/>
+          </w:tcPr>
+          <w:p>
+            <w:pPr>
+              <w:keepNext/>
+              <w:jc w:val="both"/>
+            </w:pPr>
+            <w:r>
+              <w:t>-0,846</w:t>
+            </w:r>
+          </w:p>
+        </w:tc>
+        <w:tc>
+          <w:tcPr>
+            <w:tcW w:w="992" w:type="dxa"/>
+            <w:shd w:val="clear" w:color="auto" w:fill="auto"/>
+          </w:tcPr>
+          <w:p>
+            <w:pPr>
+              <w:keepNext/>
+              <w:jc w:val="both"/>
+            </w:pPr>
+            <w:r>
+              <w:t>-69,63</w:t>
+            </w:r>
+          </w:p>
+        </w:tc>
+        <w:tc>
+          <w:tcPr>
+            <w:tcW w:w="850" w:type="dxa"/>
+            <w:shd w:val="clear" w:color="auto" w:fill="auto"/>
+          </w:tcPr>
+          <w:p>
+            <w:pPr>
+              <w:keepNext/>
+              <w:jc w:val="both"/>
+            </w:pPr>
+            <w:r>
+              <w:t>-69,63</w:t>
+            </w:r>
+          </w:p>
+        </w:tc>
+        <w:tc>
+          <w:tcPr>
+            <w:tcW w:w="1095" w:type="dxa"/>
+            <w:shd w:val="clear" w:color="auto" w:fill="auto"/>
+          </w:tcPr>
+          <w:p>
+            <w:pPr>
+              <w:keepNext/>
+              <w:jc w:val="both"/>
+            </w:pPr>
+            <w:r>
+              <w:t>-14,286</w:t>
+            </w:r>
+          </w:p>
+        </w:tc>
+        <w:tc>
+          <w:tcPr>
+            <w:tcW w:w="1002" w:type="dxa"/>
+            <w:shd w:val="clear" w:color="auto" w:fill="auto"/>
+          </w:tcPr>
+          <w:p>
+            <w:pPr>
+              <w:keepNext/>
+              <w:jc w:val="both"/>
+            </w:pPr>
+            <w:r>
+              <w:t>-5,139</w:t>
+            </w:r>
+          </w:p>
+        </w:tc>
+      </w:tr>
+    </w:tbl>
+    <w:p>
+      <w:pPr>
+        <w:keepNext/>
+        <w:jc w:val="both"/>
+      </w:pPr>
+    </w:p>
+    <w:p>
+      <w:pPr>
+        <w:keepNext/>
+        <w:jc w:val="both"/>
+      </w:pPr>
+      <w:r>
+        <w:t>Minden algoritmust lefuttattam úgy, hogy a modellt különböző paraméterekkel megpróbáltam finomhangolni, illetve ezen paraméterek nélkül is. A finomhangolás során véletlen számokat generáltam bizonyos tartományokon belül a különböző paraméterekhez. A tartományoknál megpróbáltam figyelembe venni, hogy 20 elemszámú tanító halmazom van, tehát viszonylag kis méretű, és ehhez viszonyítva próbáltam az alsó és felső határokat meghatározni. Mindegyik algoritmusnak a finomhangolt verziójához 200 alkalommal generáltam véletlen számokat</w:t>
+      </w:r>
+      <w:r>
+        <w:t xml:space="preserve"> </w:t>
+      </w:r>
+      <w:r>
+        <w:t xml:space="preserve">minden egyes parameter </w:t>
+      </w:r>
+      <w:r>
+        <w:t xml:space="preserve">esetén, </w:t>
+      </w:r>
+      <w:r>
+        <w:t xml:space="preserve">ezzel próbáltam megkeresni azokat a parameter értékeket, amelyekkel </w:t>
+      </w:r>
+      <w:r>
+        <w:t xml:space="preserve">a </w:t>
+      </w:r>
+      <w:r>
+        <w:t>leghatékonyabban működik a modell</w:t>
+      </w:r>
+      <w:r>
+        <w:t>,</w:t>
+      </w:r>
+      <w:r>
+        <w:t xml:space="preserve"> </w:t>
+      </w:r>
+      <w:r>
+        <w:t>és az ezekhez tartozó legmagasabb R^2 értékek kerültek a végén megjelenítésre, illetve a táblázatba.</w:t>
+      </w:r>
+    </w:p>
+    <w:p>
+      <w:pPr>
+        <w:keepNext/>
+        <w:jc w:val="both"/>
+      </w:pPr>
+      <w:r>
+        <w:t>Az R^2 mérőszám értéke mínusz végtelentől 1-ig terjedhet. Minél magasabb az érték, tehát minél közelebb van 1-hez, annál hatékonyabban működik a modell. Ha negatív értéket vesz fel</w:t>
+      </w:r>
+      <w:r>
+        <w:t>,</w:t>
+      </w:r>
+      <w:r>
+        <w:t xml:space="preserve"> az azt jelöli, hogy</w:t>
+      </w:r>
+      <w:r>
+        <w:t xml:space="preserve"> a</w:t>
+      </w:r>
+      <w:r>
+        <w:t xml:space="preserve"> </w:t>
+      </w:r>
+      <w:r>
+        <w:t xml:space="preserve">modell rosszabbul működik mint a véletlen találgatás. Ezen információk ismeretében az alábbi </w:t>
+      </w:r>
+      <w:r>
+        <w:t>következtetések mondhatóak el a mérések alapján:</w:t>
+      </w:r>
+      <w:bookmarkStart w:id="0" w:name="_GoBack"/>
+      <w:bookmarkEnd w:id="0"/>
+    </w:p>
+    <w:p>
+      <w:pPr>
+        <w:keepNext/>
+        <w:jc w:val="both"/>
+      </w:pPr>
+      <w:r>
+        <w:t>Finomhangolás nélkül egyetlen algoritmus tudott job</w:t>
+      </w:r>
+      <w:r>
+        <w:t>b</w:t>
+      </w:r>
+      <w:r>
+        <w:t xml:space="preserve"> eredményt hozni, mint a véletlen találgatás, ez pedig az Sdca volt. Az összes többi algoritmus még rosszabbul teljesített, mint a véletlen találgatás.</w:t>
+      </w:r>
+    </w:p>
+    <w:p>
+      <w:pPr>
+        <w:keepNext/>
+        <w:jc w:val="both"/>
+      </w:pPr>
+      <w:r>
+        <w:lastRenderedPageBreak/>
+        <w:t xml:space="preserve">Finomhangolással az </w:t>
+      </w:r>
+      <w:r>
+        <w:t>LbfgsPoisson</w:t>
+      </w:r>
+      <w:r>
+        <w:t>Regression-ön és a Gam algoritmuson kívül mindegyiken lehetett javítani, és jobb értékeket lehetett elérni, mint finomhangolási paraméterek használata nélkül, viszont csak a Fasttree algoritmus tudott a véletlen találgatásnál jobb értékeket hozni.</w:t>
+      </w:r>
+    </w:p>
+    <w:p>
+      <w:pPr>
+        <w:spacing w:line="240" w:lineRule="auto"/>
+        <w:jc w:val="both"/>
+        <w:rPr>
+          <w:rFonts w:eastAsia="Times New Roman" w:cs="Calibri"/>
+          <w:color w:val="000000"/>
+          <w:lang w:val="hu-HU" w:eastAsia="hu-HU"/>
+        </w:rPr>
+      </w:pPr>
+      <w:r>
+        <w:t xml:space="preserve">Finomhangolás után a Fasttree és az Sdca algoritmusok közel azonos pontosságot hoztak, az 5 darab mérés eredményéből átlagot számítva az Sdca esetén </w:t>
+      </w:r>
+      <w:r>
+        <w:rPr>
+          <w:rFonts w:eastAsia="Times New Roman" w:cs="Calibri"/>
+          <w:color w:val="000000"/>
+          <w:lang w:val="hu-HU" w:eastAsia="hu-HU"/>
+        </w:rPr>
+        <w:t>0,117</w:t>
+      </w:r>
+      <w:r>
+        <w:rPr>
+          <w:rFonts w:eastAsia="Times New Roman" w:cs="Calibri"/>
+          <w:color w:val="000000"/>
+          <w:lang w:val="hu-HU" w:eastAsia="hu-HU"/>
+        </w:rPr>
+        <w:t xml:space="preserve">-et, a Fasttree esetén </w:t>
+      </w:r>
+      <w:r>
+        <w:rPr>
+          <w:rFonts w:eastAsia="Times New Roman" w:cs="Calibri"/>
+          <w:color w:val="000000"/>
+          <w:lang w:val="hu-HU" w:eastAsia="hu-HU"/>
+        </w:rPr>
+        <w:t>0,1226</w:t>
+      </w:r>
+      <w:r>
+        <w:rPr>
+          <w:rFonts w:eastAsia="Times New Roman" w:cs="Calibri"/>
+          <w:color w:val="000000"/>
+          <w:lang w:val="hu-HU" w:eastAsia="hu-HU"/>
+        </w:rPr>
+        <w:t>-ot kapunk, tehát a Fasttree algoritmus működött az összes közül a leghatékonyabban.</w:t>
+      </w:r>
+    </w:p>
+    <w:p>
+      <w:pPr>
+        <w:keepNext/>
+        <w:jc w:val="both"/>
+      </w:pPr>
+      <w:r>
+        <w:t>A fenti eredmények alapján teh</w:t>
+      </w:r>
+      <w:r>
+        <w:t>át kijelenthető, hogy az említett problémára a Fasttree algoritmus adta a legpontosabb becsléseket az adott paramétertartományokban megtalált legjobb paraméterértékekkel. Viszont a 2 algoritmus eredményei rendkívül közel vannak egymáshoz, szóval a tartományok határával való további kísérletezéssel</w:t>
+      </w:r>
+      <w:r>
+        <w:t>, vagy akár a tanítóhalmaz elemszámának növelésével/csökkentésével</w:t>
+      </w:r>
+      <w:r>
+        <w:t xml:space="preserve"> </w:t>
+      </w:r>
+      <w:r>
+        <w:t>változni fog a pontosság</w:t>
+      </w:r>
+      <w:r>
+        <w:t xml:space="preserve">, így </w:t>
+      </w:r>
+      <w:r>
+        <w:t xml:space="preserve">akár </w:t>
+      </w:r>
+      <w:r>
+        <w:t>az is, hogy melyik</w:t>
+      </w:r>
+      <w:r>
+        <w:t xml:space="preserve"> algoritmus</w:t>
+      </w:r>
+      <w:r>
+        <w:t xml:space="preserve"> teljesít jobban a másiknál.</w:t>
+      </w:r>
     </w:p>
     <w:p>
       <w:pPr>
@@ -2604,9 +4878,235 @@
     </w:lvl>
   </w:abstractNum>
   <w:abstractNum w:abstractNumId="1" w15:restartNumberingAfterBreak="0">
+    <w:nsid w:val="140379A4"/>
+    <w:multiLevelType w:val="hybridMultilevel"/>
+    <w:tmpl w:val="9BF4846E"/>
+    <w:lvl w:ilvl="0" w:tplc="040E0001">
+      <w:start w:val="1"/>
+      <w:numFmt w:val="bullet"/>
+      <w:lvlText w:val=""/>
+      <w:lvlJc w:val="left"/>
+      <w:pPr>
+        <w:ind w:left="1128" w:hanging="360"/>
+      </w:pPr>
+      <w:rPr>
+        <w:rFonts w:ascii="Symbol" w:hAnsi="Symbol" w:hint="default"/>
+      </w:rPr>
+    </w:lvl>
+    <w:lvl w:ilvl="1" w:tplc="040E0003" w:tentative="1">
+      <w:start w:val="1"/>
+      <w:numFmt w:val="bullet"/>
+      <w:lvlText w:val="o"/>
+      <w:lvlJc w:val="left"/>
+      <w:pPr>
+        <w:ind w:left="1848" w:hanging="360"/>
+      </w:pPr>
+      <w:rPr>
+        <w:rFonts w:ascii="Courier New" w:hAnsi="Courier New" w:cs="Courier New" w:hint="default"/>
+      </w:rPr>
+    </w:lvl>
+    <w:lvl w:ilvl="2" w:tplc="040E0005" w:tentative="1">
+      <w:start w:val="1"/>
+      <w:numFmt w:val="bullet"/>
+      <w:lvlText w:val=""/>
+      <w:lvlJc w:val="left"/>
+      <w:pPr>
+        <w:ind w:left="2568" w:hanging="360"/>
+      </w:pPr>
+      <w:rPr>
+        <w:rFonts w:ascii="Wingdings" w:hAnsi="Wingdings" w:hint="default"/>
+      </w:rPr>
+    </w:lvl>
+    <w:lvl w:ilvl="3" w:tplc="040E0001" w:tentative="1">
+      <w:start w:val="1"/>
+      <w:numFmt w:val="bullet"/>
+      <w:lvlText w:val=""/>
+      <w:lvlJc w:val="left"/>
+      <w:pPr>
+        <w:ind w:left="3288" w:hanging="360"/>
+      </w:pPr>
+      <w:rPr>
+        <w:rFonts w:ascii="Symbol" w:hAnsi="Symbol" w:hint="default"/>
+      </w:rPr>
+    </w:lvl>
+    <w:lvl w:ilvl="4" w:tplc="040E0003" w:tentative="1">
+      <w:start w:val="1"/>
+      <w:numFmt w:val="bullet"/>
+      <w:lvlText w:val="o"/>
+      <w:lvlJc w:val="left"/>
+      <w:pPr>
+        <w:ind w:left="4008" w:hanging="360"/>
+      </w:pPr>
+      <w:rPr>
+        <w:rFonts w:ascii="Courier New" w:hAnsi="Courier New" w:cs="Courier New" w:hint="default"/>
+      </w:rPr>
+    </w:lvl>
+    <w:lvl w:ilvl="5" w:tplc="040E0005" w:tentative="1">
+      <w:start w:val="1"/>
+      <w:numFmt w:val="bullet"/>
+      <w:lvlText w:val=""/>
+      <w:lvlJc w:val="left"/>
+      <w:pPr>
+        <w:ind w:left="4728" w:hanging="360"/>
+      </w:pPr>
+      <w:rPr>
+        <w:rFonts w:ascii="Wingdings" w:hAnsi="Wingdings" w:hint="default"/>
+      </w:rPr>
+    </w:lvl>
+    <w:lvl w:ilvl="6" w:tplc="040E0001" w:tentative="1">
+      <w:start w:val="1"/>
+      <w:numFmt w:val="bullet"/>
+      <w:lvlText w:val=""/>
+      <w:lvlJc w:val="left"/>
+      <w:pPr>
+        <w:ind w:left="5448" w:hanging="360"/>
+      </w:pPr>
+      <w:rPr>
+        <w:rFonts w:ascii="Symbol" w:hAnsi="Symbol" w:hint="default"/>
+      </w:rPr>
+    </w:lvl>
+    <w:lvl w:ilvl="7" w:tplc="040E0003" w:tentative="1">
+      <w:start w:val="1"/>
+      <w:numFmt w:val="bullet"/>
+      <w:lvlText w:val="o"/>
+      <w:lvlJc w:val="left"/>
+      <w:pPr>
+        <w:ind w:left="6168" w:hanging="360"/>
+      </w:pPr>
+      <w:rPr>
+        <w:rFonts w:ascii="Courier New" w:hAnsi="Courier New" w:cs="Courier New" w:hint="default"/>
+      </w:rPr>
+    </w:lvl>
+    <w:lvl w:ilvl="8" w:tplc="040E0005" w:tentative="1">
+      <w:start w:val="1"/>
+      <w:numFmt w:val="bullet"/>
+      <w:lvlText w:val=""/>
+      <w:lvlJc w:val="left"/>
+      <w:pPr>
+        <w:ind w:left="6888" w:hanging="360"/>
+      </w:pPr>
+      <w:rPr>
+        <w:rFonts w:ascii="Wingdings" w:hAnsi="Wingdings" w:hint="default"/>
+      </w:rPr>
+    </w:lvl>
+  </w:abstractNum>
+  <w:abstractNum w:abstractNumId="2" w15:restartNumberingAfterBreak="0">
+    <w:nsid w:val="32A11AF7"/>
+    <w:multiLevelType w:val="hybridMultilevel"/>
+    <w:tmpl w:val="784C992C"/>
+    <w:lvl w:ilvl="0" w:tplc="040E0001">
+      <w:start w:val="1"/>
+      <w:numFmt w:val="bullet"/>
+      <w:lvlText w:val=""/>
+      <w:lvlJc w:val="left"/>
+      <w:pPr>
+        <w:ind w:left="720" w:hanging="360"/>
+      </w:pPr>
+      <w:rPr>
+        <w:rFonts w:ascii="Symbol" w:hAnsi="Symbol" w:hint="default"/>
+      </w:rPr>
+    </w:lvl>
+    <w:lvl w:ilvl="1" w:tplc="040E0003" w:tentative="1">
+      <w:start w:val="1"/>
+      <w:numFmt w:val="bullet"/>
+      <w:lvlText w:val="o"/>
+      <w:lvlJc w:val="left"/>
+      <w:pPr>
+        <w:ind w:left="1440" w:hanging="360"/>
+      </w:pPr>
+      <w:rPr>
+        <w:rFonts w:ascii="Courier New" w:hAnsi="Courier New" w:cs="Courier New" w:hint="default"/>
+      </w:rPr>
+    </w:lvl>
+    <w:lvl w:ilvl="2" w:tplc="040E0005" w:tentative="1">
+      <w:start w:val="1"/>
+      <w:numFmt w:val="bullet"/>
+      <w:lvlText w:val=""/>
+      <w:lvlJc w:val="left"/>
+      <w:pPr>
+        <w:ind w:left="2160" w:hanging="360"/>
+      </w:pPr>
+      <w:rPr>
+        <w:rFonts w:ascii="Wingdings" w:hAnsi="Wingdings" w:hint="default"/>
+      </w:rPr>
+    </w:lvl>
+    <w:lvl w:ilvl="3" w:tplc="040E0001" w:tentative="1">
+      <w:start w:val="1"/>
+      <w:numFmt w:val="bullet"/>
+      <w:lvlText w:val=""/>
+      <w:lvlJc w:val="left"/>
+      <w:pPr>
+        <w:ind w:left="2880" w:hanging="360"/>
+      </w:pPr>
+      <w:rPr>
+        <w:rFonts w:ascii="Symbol" w:hAnsi="Symbol" w:hint="default"/>
+      </w:rPr>
+    </w:lvl>
+    <w:lvl w:ilvl="4" w:tplc="040E0003" w:tentative="1">
+      <w:start w:val="1"/>
+      <w:numFmt w:val="bullet"/>
+      <w:lvlText w:val="o"/>
+      <w:lvlJc w:val="left"/>
+      <w:pPr>
+        <w:ind w:left="3600" w:hanging="360"/>
+      </w:pPr>
+      <w:rPr>
+        <w:rFonts w:ascii="Courier New" w:hAnsi="Courier New" w:cs="Courier New" w:hint="default"/>
+      </w:rPr>
+    </w:lvl>
+    <w:lvl w:ilvl="5" w:tplc="040E0005" w:tentative="1">
+      <w:start w:val="1"/>
+      <w:numFmt w:val="bullet"/>
+      <w:lvlText w:val=""/>
+      <w:lvlJc w:val="left"/>
+      <w:pPr>
+        <w:ind w:left="4320" w:hanging="360"/>
+      </w:pPr>
+      <w:rPr>
+        <w:rFonts w:ascii="Wingdings" w:hAnsi="Wingdings" w:hint="default"/>
+      </w:rPr>
+    </w:lvl>
+    <w:lvl w:ilvl="6" w:tplc="040E0001" w:tentative="1">
+      <w:start w:val="1"/>
+      <w:numFmt w:val="bullet"/>
+      <w:lvlText w:val=""/>
+      <w:lvlJc w:val="left"/>
+      <w:pPr>
+        <w:ind w:left="5040" w:hanging="360"/>
+      </w:pPr>
+      <w:rPr>
+        <w:rFonts w:ascii="Symbol" w:hAnsi="Symbol" w:hint="default"/>
+      </w:rPr>
+    </w:lvl>
+    <w:lvl w:ilvl="7" w:tplc="040E0003" w:tentative="1">
+      <w:start w:val="1"/>
+      <w:numFmt w:val="bullet"/>
+      <w:lvlText w:val="o"/>
+      <w:lvlJc w:val="left"/>
+      <w:pPr>
+        <w:ind w:left="5760" w:hanging="360"/>
+      </w:pPr>
+      <w:rPr>
+        <w:rFonts w:ascii="Courier New" w:hAnsi="Courier New" w:cs="Courier New" w:hint="default"/>
+      </w:rPr>
+    </w:lvl>
+    <w:lvl w:ilvl="8" w:tplc="040E0005" w:tentative="1">
+      <w:start w:val="1"/>
+      <w:numFmt w:val="bullet"/>
+      <w:lvlText w:val=""/>
+      <w:lvlJc w:val="left"/>
+      <w:pPr>
+        <w:ind w:left="6480" w:hanging="360"/>
+      </w:pPr>
+      <w:rPr>
+        <w:rFonts w:ascii="Wingdings" w:hAnsi="Wingdings" w:hint="default"/>
+      </w:rPr>
+    </w:lvl>
+  </w:abstractNum>
+  <w:abstractNum w:abstractNumId="3" w15:restartNumberingAfterBreak="0">
     <w:nsid w:val="4BDA2F14"/>
     <w:multiLevelType w:val="hybridMultilevel"/>
-    <w:tmpl w:val="2826C1FE"/>
+    <w:tmpl w:val="79764052"/>
     <w:lvl w:ilvl="0" w:tplc="040E0001">
       <w:start w:val="1"/>
       <w:numFmt w:val="bullet"/>
@@ -2716,7 +5216,7 @@
       </w:rPr>
     </w:lvl>
   </w:abstractNum>
-  <w:abstractNum w:abstractNumId="2" w15:restartNumberingAfterBreak="0">
+  <w:abstractNum w:abstractNumId="4" w15:restartNumberingAfterBreak="0">
     <w:nsid w:val="69662DBA"/>
     <w:multiLevelType w:val="hybridMultilevel"/>
     <w:tmpl w:val="D9C0158E"/>
@@ -2830,13 +5330,19 @@
     </w:lvl>
   </w:abstractNum>
   <w:num w:numId="1">
-    <w:abstractNumId w:val="1"/>
+    <w:abstractNumId w:val="3"/>
   </w:num>
   <w:num w:numId="2">
     <w:abstractNumId w:val="0"/>
   </w:num>
   <w:num w:numId="3">
+    <w:abstractNumId w:val="4"/>
+  </w:num>
+  <w:num w:numId="4">
     <w:abstractNumId w:val="2"/>
+  </w:num>
+  <w:num w:numId="5">
+    <w:abstractNumId w:val="1"/>
   </w:num>
 </w:numbering>
 </file>
@@ -3289,6 +5795,34 @@
       <w:ind w:left="708"/>
     </w:pPr>
   </w:style>
+  <w:style w:type="character" w:customStyle="1" w:styleId="hljs-keyword">
+    <w:name w:val="hljs-keyword"/>
+    <w:rsid w:val="00BC2934"/>
+  </w:style>
+  <w:style w:type="character" w:customStyle="1" w:styleId="hljs-comment">
+    <w:name w:val="hljs-comment"/>
+    <w:rsid w:val="005C4DA8"/>
+  </w:style>
+  <w:style w:type="character" w:customStyle="1" w:styleId="hljs-string">
+    <w:name w:val="hljs-string"/>
+    <w:rsid w:val="005C4DA8"/>
+  </w:style>
+  <w:style w:type="table" w:styleId="Rcsostblzat">
+    <w:name w:val="Table Grid"/>
+    <w:basedOn w:val="Normltblzat"/>
+    <w:uiPriority w:val="59"/>
+    <w:rsid w:val="00120555"/>
+    <w:tblPr>
+      <w:tblBorders>
+        <w:top w:val="single" w:sz="4" w:space="0" w:color="auto"/>
+        <w:left w:val="single" w:sz="4" w:space="0" w:color="auto"/>
+        <w:bottom w:val="single" w:sz="4" w:space="0" w:color="auto"/>
+        <w:right w:val="single" w:sz="4" w:space="0" w:color="auto"/>
+        <w:insideH w:val="single" w:sz="4" w:space="0" w:color="auto"/>
+        <w:insideV w:val="single" w:sz="4" w:space="0" w:color="auto"/>
+      </w:tblBorders>
+    </w:tblPr>
+  </w:style>
 </w:styles>
 </file>
 
@@ -3582,7 +6116,7 @@
 </file>
 
 <file path=customXml/itemProps1.xml><?xml version="1.0" encoding="utf-8"?>
-<ds:datastoreItem xmlns:ds="http://schemas.openxmlformats.org/officeDocument/2006/customXml" ds:itemID="{0F21A26C-7AA2-4067-88AE-9F56FC1FE6DB}">
+<ds:datastoreItem xmlns:ds="http://schemas.openxmlformats.org/officeDocument/2006/customXml" ds:itemID="{1AC1C356-5D17-4424-BA86-B506274739C9}">
   <ds:schemaRefs>
     <ds:schemaRef ds:uri="http://schemas.openxmlformats.org/officeDocument/2006/bibliography"/>
   </ds:schemaRefs>

</xml_diff>